<commit_message>
Half finished User Guide.
git-svn-id: http://Marc-PC/svn/Full@42 85f15e0e-5137-b144-a863-98bd542365a3
</commit_message>
<xml_diff>
--- a/trunk/biomass-succession/trunk/deploy/docs/LANDIS-II Biomass Succession v3.0 User Guide.docx
+++ b/trunk/biomass-succession/trunk/deploy/docs/LANDIS-II Biomass Succession v3.0 User Guide.docx
@@ -225,6 +225,7 @@
         <w:r>
           <w:rPr>
             <w:noProof/>
+            <w:webHidden/>
           </w:rPr>
         </w:r>
         <w:r>
@@ -310,6 +311,7 @@
         <w:r>
           <w:rPr>
             <w:noProof/>
+            <w:webHidden/>
           </w:rPr>
         </w:r>
         <w:r>
@@ -395,6 +397,7 @@
         <w:r>
           <w:rPr>
             <w:noProof/>
+            <w:webHidden/>
           </w:rPr>
         </w:r>
         <w:r>
@@ -480,6 +483,7 @@
         <w:r>
           <w:rPr>
             <w:noProof/>
+            <w:webHidden/>
           </w:rPr>
         </w:r>
         <w:r>
@@ -565,6 +569,7 @@
         <w:r>
           <w:rPr>
             <w:noProof/>
+            <w:webHidden/>
           </w:rPr>
         </w:r>
         <w:r>
@@ -650,6 +655,7 @@
         <w:r>
           <w:rPr>
             <w:noProof/>
+            <w:webHidden/>
           </w:rPr>
         </w:r>
         <w:r>
@@ -735,6 +741,7 @@
         <w:r>
           <w:rPr>
             <w:noProof/>
+            <w:webHidden/>
           </w:rPr>
         </w:r>
         <w:r>
@@ -820,6 +827,7 @@
         <w:r>
           <w:rPr>
             <w:noProof/>
+            <w:webHidden/>
           </w:rPr>
         </w:r>
         <w:r>
@@ -905,6 +913,7 @@
         <w:r>
           <w:rPr>
             <w:noProof/>
+            <w:webHidden/>
           </w:rPr>
         </w:r>
         <w:r>
@@ -990,6 +999,7 @@
         <w:r>
           <w:rPr>
             <w:noProof/>
+            <w:webHidden/>
           </w:rPr>
         </w:r>
         <w:r>
@@ -1075,6 +1085,7 @@
         <w:r>
           <w:rPr>
             <w:noProof/>
+            <w:webHidden/>
           </w:rPr>
         </w:r>
         <w:r>
@@ -1160,6 +1171,7 @@
         <w:r>
           <w:rPr>
             <w:noProof/>
+            <w:webHidden/>
           </w:rPr>
         </w:r>
         <w:r>
@@ -1245,6 +1257,7 @@
         <w:r>
           <w:rPr>
             <w:noProof/>
+            <w:webHidden/>
           </w:rPr>
         </w:r>
         <w:r>
@@ -1330,6 +1343,7 @@
         <w:r>
           <w:rPr>
             <w:noProof/>
+            <w:webHidden/>
           </w:rPr>
         </w:r>
         <w:r>
@@ -1415,6 +1429,7 @@
         <w:r>
           <w:rPr>
             <w:noProof/>
+            <w:webHidden/>
           </w:rPr>
         </w:r>
         <w:r>
@@ -1500,6 +1515,7 @@
         <w:r>
           <w:rPr>
             <w:noProof/>
+            <w:webHidden/>
           </w:rPr>
         </w:r>
         <w:r>
@@ -1591,6 +1607,7 @@
         <w:r>
           <w:rPr>
             <w:noProof/>
+            <w:webHidden/>
           </w:rPr>
         </w:r>
         <w:r>
@@ -1676,6 +1693,7 @@
         <w:r>
           <w:rPr>
             <w:noProof/>
+            <w:webHidden/>
           </w:rPr>
         </w:r>
         <w:r>
@@ -1761,6 +1779,7 @@
         <w:r>
           <w:rPr>
             <w:noProof/>
+            <w:webHidden/>
           </w:rPr>
         </w:r>
         <w:r>
@@ -1846,6 +1865,7 @@
         <w:r>
           <w:rPr>
             <w:noProof/>
+            <w:webHidden/>
           </w:rPr>
         </w:r>
         <w:r>
@@ -1931,6 +1951,7 @@
         <w:r>
           <w:rPr>
             <w:noProof/>
+            <w:webHidden/>
           </w:rPr>
         </w:r>
         <w:r>
@@ -2016,6 +2037,7 @@
         <w:r>
           <w:rPr>
             <w:noProof/>
+            <w:webHidden/>
           </w:rPr>
         </w:r>
         <w:r>
@@ -2101,6 +2123,7 @@
         <w:r>
           <w:rPr>
             <w:noProof/>
+            <w:webHidden/>
           </w:rPr>
         </w:r>
         <w:r>
@@ -2190,6 +2213,7 @@
         <w:r>
           <w:rPr>
             <w:noProof/>
+            <w:webHidden/>
           </w:rPr>
         </w:r>
         <w:r>
@@ -2279,6 +2303,7 @@
         <w:r>
           <w:rPr>
             <w:noProof/>
+            <w:webHidden/>
           </w:rPr>
         </w:r>
         <w:r>
@@ -2368,6 +2393,7 @@
         <w:r>
           <w:rPr>
             <w:noProof/>
+            <w:webHidden/>
           </w:rPr>
         </w:r>
         <w:r>
@@ -2457,6 +2483,7 @@
         <w:r>
           <w:rPr>
             <w:noProof/>
+            <w:webHidden/>
           </w:rPr>
         </w:r>
         <w:r>
@@ -2542,6 +2569,7 @@
         <w:r>
           <w:rPr>
             <w:noProof/>
+            <w:webHidden/>
           </w:rPr>
         </w:r>
         <w:r>
@@ -2631,6 +2659,7 @@
         <w:r>
           <w:rPr>
             <w:noProof/>
+            <w:webHidden/>
           </w:rPr>
         </w:r>
         <w:r>
@@ -2720,6 +2749,7 @@
         <w:r>
           <w:rPr>
             <w:noProof/>
+            <w:webHidden/>
           </w:rPr>
         </w:r>
         <w:r>
@@ -2805,6 +2835,7 @@
         <w:r>
           <w:rPr>
             <w:noProof/>
+            <w:webHidden/>
           </w:rPr>
         </w:r>
         <w:r>
@@ -2894,6 +2925,7 @@
         <w:r>
           <w:rPr>
             <w:noProof/>
+            <w:webHidden/>
           </w:rPr>
         </w:r>
         <w:r>
@@ -2983,6 +3015,7 @@
         <w:r>
           <w:rPr>
             <w:noProof/>
+            <w:webHidden/>
           </w:rPr>
         </w:r>
         <w:r>
@@ -3072,6 +3105,7 @@
         <w:r>
           <w:rPr>
             <w:noProof/>
+            <w:webHidden/>
           </w:rPr>
         </w:r>
         <w:r>
@@ -3161,6 +3195,7 @@
         <w:r>
           <w:rPr>
             <w:noProof/>
+            <w:webHidden/>
           </w:rPr>
         </w:r>
         <w:r>
@@ -3250,6 +3285,7 @@
         <w:r>
           <w:rPr>
             <w:noProof/>
+            <w:webHidden/>
           </w:rPr>
         </w:r>
         <w:r>
@@ -3335,6 +3371,7 @@
         <w:r>
           <w:rPr>
             <w:noProof/>
+            <w:webHidden/>
           </w:rPr>
         </w:r>
         <w:r>
@@ -3424,6 +3461,7 @@
         <w:r>
           <w:rPr>
             <w:noProof/>
+            <w:webHidden/>
           </w:rPr>
         </w:r>
         <w:r>
@@ -3513,6 +3551,7 @@
         <w:r>
           <w:rPr>
             <w:noProof/>
+            <w:webHidden/>
           </w:rPr>
         </w:r>
         <w:r>
@@ -3598,6 +3637,7 @@
         <w:r>
           <w:rPr>
             <w:noProof/>
+            <w:webHidden/>
           </w:rPr>
         </w:r>
         <w:r>
@@ -3687,6 +3727,7 @@
         <w:r>
           <w:rPr>
             <w:noProof/>
+            <w:webHidden/>
           </w:rPr>
         </w:r>
         <w:r>
@@ -3776,6 +3817,7 @@
         <w:r>
           <w:rPr>
             <w:noProof/>
+            <w:webHidden/>
           </w:rPr>
         </w:r>
         <w:r>
@@ -3865,6 +3907,7 @@
         <w:r>
           <w:rPr>
             <w:noProof/>
+            <w:webHidden/>
           </w:rPr>
         </w:r>
         <w:r>
@@ -3954,6 +3997,7 @@
         <w:r>
           <w:rPr>
             <w:noProof/>
+            <w:webHidden/>
           </w:rPr>
         </w:r>
         <w:r>
@@ -4043,6 +4087,7 @@
         <w:r>
           <w:rPr>
             <w:noProof/>
+            <w:webHidden/>
           </w:rPr>
         </w:r>
         <w:r>
@@ -4128,6 +4173,7 @@
         <w:r>
           <w:rPr>
             <w:noProof/>
+            <w:webHidden/>
           </w:rPr>
         </w:r>
         <w:r>
@@ -4213,6 +4259,7 @@
         <w:r>
           <w:rPr>
             <w:noProof/>
+            <w:webHidden/>
           </w:rPr>
         </w:r>
         <w:r>
@@ -4302,6 +4349,7 @@
         <w:r>
           <w:rPr>
             <w:noProof/>
+            <w:webHidden/>
           </w:rPr>
         </w:r>
         <w:r>
@@ -4391,6 +4439,7 @@
         <w:r>
           <w:rPr>
             <w:noProof/>
+            <w:webHidden/>
           </w:rPr>
         </w:r>
         <w:r>
@@ -4482,6 +4531,7 @@
         <w:r>
           <w:rPr>
             <w:noProof/>
+            <w:webHidden/>
           </w:rPr>
         </w:r>
         <w:r>
@@ -4567,6 +4617,7 @@
         <w:r>
           <w:rPr>
             <w:noProof/>
+            <w:webHidden/>
           </w:rPr>
         </w:r>
         <w:r>
@@ -4652,6 +4703,7 @@
         <w:r>
           <w:rPr>
             <w:noProof/>
+            <w:webHidden/>
           </w:rPr>
         </w:r>
         <w:r>
@@ -4741,6 +4793,7 @@
         <w:r>
           <w:rPr>
             <w:noProof/>
+            <w:webHidden/>
           </w:rPr>
         </w:r>
         <w:r>
@@ -4830,6 +4883,7 @@
         <w:r>
           <w:rPr>
             <w:noProof/>
+            <w:webHidden/>
           </w:rPr>
         </w:r>
         <w:r>
@@ -4919,6 +4973,7 @@
         <w:r>
           <w:rPr>
             <w:noProof/>
+            <w:webHidden/>
           </w:rPr>
         </w:r>
         <w:r>
@@ -5004,6 +5059,7 @@
         <w:r>
           <w:rPr>
             <w:noProof/>
+            <w:webHidden/>
           </w:rPr>
         </w:r>
         <w:r>
@@ -5093,6 +5149,7 @@
         <w:r>
           <w:rPr>
             <w:noProof/>
+            <w:webHidden/>
           </w:rPr>
         </w:r>
         <w:r>
@@ -5182,6 +5239,7 @@
         <w:r>
           <w:rPr>
             <w:noProof/>
+            <w:webHidden/>
           </w:rPr>
         </w:r>
         <w:r>
@@ -5271,6 +5329,7 @@
         <w:r>
           <w:rPr>
             <w:noProof/>
+            <w:webHidden/>
           </w:rPr>
         </w:r>
         <w:r>
@@ -5362,6 +5421,7 @@
         <w:r>
           <w:rPr>
             <w:noProof/>
+            <w:webHidden/>
           </w:rPr>
         </w:r>
         <w:r>
@@ -5447,6 +5507,7 @@
         <w:r>
           <w:rPr>
             <w:noProof/>
+            <w:webHidden/>
           </w:rPr>
         </w:r>
         <w:r>
@@ -5532,6 +5593,7 @@
         <w:r>
           <w:rPr>
             <w:noProof/>
+            <w:webHidden/>
           </w:rPr>
         </w:r>
         <w:r>
@@ -5617,6 +5679,7 @@
         <w:r>
           <w:rPr>
             <w:noProof/>
+            <w:webHidden/>
           </w:rPr>
         </w:r>
         <w:r>
@@ -5702,6 +5765,7 @@
         <w:r>
           <w:rPr>
             <w:noProof/>
+            <w:webHidden/>
           </w:rPr>
         </w:r>
         <w:r>
@@ -5787,6 +5851,7 @@
         <w:r>
           <w:rPr>
             <w:noProof/>
+            <w:webHidden/>
           </w:rPr>
         </w:r>
         <w:r>
@@ -5872,6 +5937,7 @@
         <w:r>
           <w:rPr>
             <w:noProof/>
+            <w:webHidden/>
           </w:rPr>
         </w:r>
         <w:r>
@@ -5957,6 +6023,7 @@
         <w:r>
           <w:rPr>
             <w:noProof/>
+            <w:webHidden/>
           </w:rPr>
         </w:r>
         <w:r>
@@ -6042,6 +6109,7 @@
         <w:r>
           <w:rPr>
             <w:noProof/>
+            <w:webHidden/>
           </w:rPr>
         </w:r>
         <w:r>
@@ -6133,6 +6201,7 @@
         <w:r>
           <w:rPr>
             <w:noProof/>
+            <w:webHidden/>
           </w:rPr>
         </w:r>
         <w:r>
@@ -6218,6 +6287,7 @@
         <w:r>
           <w:rPr>
             <w:noProof/>
+            <w:webHidden/>
           </w:rPr>
         </w:r>
         <w:r>
@@ -6303,6 +6373,7 @@
         <w:r>
           <w:rPr>
             <w:noProof/>
+            <w:webHidden/>
           </w:rPr>
         </w:r>
         <w:r>
@@ -6388,6 +6459,7 @@
         <w:r>
           <w:rPr>
             <w:noProof/>
+            <w:webHidden/>
           </w:rPr>
         </w:r>
         <w:r>
@@ -6558,12 +6630,12 @@
         </w:numPr>
         <w:spacing w:line="276" w:lineRule="auto"/>
       </w:pPr>
-      <w:bookmarkStart w:id="4" w:name="_Toc133386203"/>
-      <w:bookmarkStart w:id="5" w:name="_Toc133907137"/>
-      <w:bookmarkStart w:id="6" w:name="_Toc133934405"/>
-      <w:bookmarkStart w:id="7" w:name="_Toc133942259"/>
-      <w:bookmarkStart w:id="8" w:name="_Toc251401895"/>
-      <w:bookmarkStart w:id="9" w:name="_Toc282434134"/>
+      <w:bookmarkStart w:id="4" w:name="_Toc282434134"/>
+      <w:bookmarkStart w:id="5" w:name="_Toc251401895"/>
+      <w:bookmarkStart w:id="6" w:name="_Toc133386203"/>
+      <w:bookmarkStart w:id="7" w:name="_Toc133907137"/>
+      <w:bookmarkStart w:id="8" w:name="_Toc133934405"/>
+      <w:bookmarkStart w:id="9" w:name="_Toc133942259"/>
       <w:r>
         <w:t xml:space="preserve">What’s new in version </w:t>
       </w:r>
@@ -6571,7 +6643,7 @@
         <w:r>
           <w:t>3.0</w:t>
         </w:r>
-        <w:bookmarkEnd w:id="9"/>
+        <w:bookmarkEnd w:id="4"/>
       </w:fldSimple>
     </w:p>
     <w:p>
@@ -6617,12 +6689,20 @@
     </w:p>
     <w:p>
       <w:pPr>
+        <w:pStyle w:val="textbody"/>
+      </w:pPr>
+      <w:r>
+        <w:t>In addition, the three tables for maximum ANPP, maximum aboveground biomass (AGB), and the probability of establishment have been replaced by a single text file which allows temporal updates (as would be used for climate change research) to be defined within the file.  See section 5 for further details.</w:t>
+      </w:r>
+    </w:p>
+    <w:p>
+      <w:pPr>
         <w:pStyle w:val="Heading2"/>
       </w:pPr>
       <w:r>
         <w:t>What’s new in version 2.2</w:t>
       </w:r>
-      <w:bookmarkEnd w:id="8"/>
+      <w:bookmarkEnd w:id="5"/>
     </w:p>
     <w:p>
       <w:pPr>
@@ -6686,7 +6766,11 @@
       </w:r>
       <w:proofErr w:type="spellEnd"/>
       <w:r>
-        <w:t xml:space="preserve"> parameter.  In this case, the mean biomass reduction (from Biomass Harvest) is applied to the </w:t>
+        <w:t xml:space="preserve"> parameter.  In this case, the mean biomass reduction (from Biomass Harvest) is applied </w:t>
+      </w:r>
+      <w:r>
+        <w:lastRenderedPageBreak/>
+        <w:t xml:space="preserve">to the </w:t>
       </w:r>
       <w:proofErr w:type="gramStart"/>
       <w:r>
@@ -6703,7 +6787,6 @@
       </w:pPr>
       <w:bookmarkStart w:id="10" w:name="_Toc251401896"/>
       <w:r>
-        <w:lastRenderedPageBreak/>
         <w:t>Wha</w:t>
       </w:r>
       <w:r>
@@ -6843,11 +6926,12 @@
         <w:pStyle w:val="Heading2"/>
       </w:pPr>
       <w:bookmarkStart w:id="12" w:name="_Toc251401898"/>
-      <w:bookmarkEnd w:id="4"/>
-      <w:bookmarkEnd w:id="5"/>
       <w:bookmarkEnd w:id="6"/>
       <w:bookmarkEnd w:id="7"/>
-      <w:r>
+      <w:bookmarkEnd w:id="8"/>
+      <w:bookmarkEnd w:id="9"/>
+      <w:r>
+        <w:lastRenderedPageBreak/>
         <w:t>Shade Calculation</w:t>
       </w:r>
       <w:bookmarkEnd w:id="12"/>
@@ -6863,11 +6947,7 @@
         <w:t xml:space="preserve">Site shade is calculated based on the </w:t>
       </w:r>
       <w:r>
-        <w:t xml:space="preserve">percentage </w:t>
-      </w:r>
-      <w:r>
-        <w:lastRenderedPageBreak/>
-        <w:t xml:space="preserve">of </w:t>
+        <w:t xml:space="preserve">percentage of </w:t>
       </w:r>
       <w:r>
         <w:t xml:space="preserve">biomass present on a site </w:t>
@@ -7111,14 +7191,11 @@
         <w:pStyle w:val="textbody"/>
       </w:pPr>
       <w:r>
+        <w:lastRenderedPageBreak/>
         <w:t>If planting (currently possible only through a Harvest extension) is triggered for one or more species, then no other reproduction will occur.</w:t>
       </w:r>
       <w:r>
-        <w:t xml:space="preserve">  Planting is given highest precedence as we assume that a viable </w:t>
-      </w:r>
-      <w:r>
-        <w:lastRenderedPageBreak/>
-        <w:t>cohort is generated.  However, the probability of establishment must be greater than zero.</w:t>
+        <w:t xml:space="preserve">  Planting is given highest precedence as we assume that a viable cohort is generated.  However, the probability of establishment must be greater than zero.</w:t>
       </w:r>
     </w:p>
     <w:p>
@@ -7304,7 +7381,7 @@
           <v:shape id="_x0000_i1025" type="#_x0000_t75" style="width:338.25pt;height:18pt" o:ole="">
             <v:imagedata r:id="rId8" o:title=""/>
           </v:shape>
-          <o:OLEObject Type="Embed" ProgID="Equation.3" ShapeID="_x0000_i1025" DrawAspect="Content" ObjectID="_1356185951" r:id="rId9"/>
+          <o:OLEObject Type="Embed" ProgID="Equation.3" ShapeID="_x0000_i1025" DrawAspect="Content" ObjectID="_1356192160" r:id="rId9"/>
         </w:object>
       </w:r>
     </w:p>
@@ -7472,7 +7549,11 @@
         <w:t>MAX</w:t>
       </w:r>
       <w:r>
-        <w:t>).  Competition occurs when a stand contains more than one cohort.  The potential biomass (B</w:t>
+        <w:t xml:space="preserve">).  Competition occurs when a stand contains more than one cohort.  The </w:t>
+      </w:r>
+      <w:r>
+        <w:lastRenderedPageBreak/>
+        <w:t>potential biomass (B</w:t>
       </w:r>
       <w:r>
         <w:rPr>
@@ -7497,11 +7578,7 @@
         <w:t>POT</w:t>
       </w:r>
       <w:r>
-        <w:t xml:space="preserve">; the maximum of the two is used in </w:t>
-      </w:r>
-      <w:r>
-        <w:lastRenderedPageBreak/>
-        <w:t>subsequent calculations.  The first estimates potential discounting space occupied by all cohorts:</w:t>
+        <w:t>; the maximum of the two is used in subsequent calculations.  The first estimates potential discounting space occupied by all cohorts:</w:t>
       </w:r>
     </w:p>
     <w:p>
@@ -7517,7 +7594,7 @@
           <v:shape id="_x0000_i1026" type="#_x0000_t75" style="width:165pt;height:38.25pt" o:ole="">
             <v:imagedata r:id="rId10" o:title=""/>
           </v:shape>
-          <o:OLEObject Type="Embed" ProgID="Equation.3" ShapeID="_x0000_i1026" DrawAspect="Content" ObjectID="_1356185952" r:id="rId11"/>
+          <o:OLEObject Type="Embed" ProgID="Equation.3" ShapeID="_x0000_i1026" DrawAspect="Content" ObjectID="_1356192161" r:id="rId11"/>
         </w:object>
       </w:r>
       <w:r>
@@ -7611,7 +7688,7 @@
           <v:shape id="_x0000_i1027" type="#_x0000_t75" style="width:135pt;height:18.75pt" o:ole="">
             <v:imagedata r:id="rId12" o:title=""/>
           </v:shape>
-          <o:OLEObject Type="Embed" ProgID="Equation.3" ShapeID="_x0000_i1027" DrawAspect="Content" ObjectID="_1356185953" r:id="rId13"/>
+          <o:OLEObject Type="Embed" ProgID="Equation.3" ShapeID="_x0000_i1027" DrawAspect="Content" ObjectID="_1356192162" r:id="rId13"/>
         </w:object>
       </w:r>
       <w:r>
@@ -7782,7 +7859,7 @@
           <v:shape id="_x0000_i1028" type="#_x0000_t75" style="width:162.75pt;height:21pt" o:ole="">
             <v:imagedata r:id="rId14" o:title=""/>
           </v:shape>
-          <o:OLEObject Type="Embed" ProgID="Equation.3" ShapeID="_x0000_i1028" DrawAspect="Content" ObjectID="_1356185954" r:id="rId15"/>
+          <o:OLEObject Type="Embed" ProgID="Equation.3" ShapeID="_x0000_i1028" DrawAspect="Content" ObjectID="_1356192163" r:id="rId15"/>
         </w:object>
       </w:r>
       <w:r>
@@ -7877,7 +7954,7 @@
           <v:shape id="_x0000_i1029" type="#_x0000_t75" style="width:246pt;height:18.75pt" o:ole="">
             <v:imagedata r:id="rId16" o:title=""/>
           </v:shape>
-          <o:OLEObject Type="Embed" ProgID="Equation.3" ShapeID="_x0000_i1029" DrawAspect="Content" ObjectID="_1356185955" r:id="rId17"/>
+          <o:OLEObject Type="Embed" ProgID="Equation.3" ShapeID="_x0000_i1029" DrawAspect="Content" ObjectID="_1356192164" r:id="rId17"/>
         </w:object>
       </w:r>
       <w:r>
@@ -7890,6 +7967,7 @@
         <w:pStyle w:val="textbody"/>
       </w:pPr>
       <w:r>
+        <w:lastRenderedPageBreak/>
         <w:t xml:space="preserve">Cohort net </w:t>
       </w:r>
       <w:r>
@@ -7926,11 +8004,7 @@
       </w:r>
       <w:proofErr w:type="spellEnd"/>
       <w:r>
-        <w:t xml:space="preserve">) is the ongoing loss of individual trees and branches.  It does not include leaf litter.  Development mortality is low when a </w:t>
-      </w:r>
-      <w:r>
-        <w:lastRenderedPageBreak/>
-        <w:t>cohort is young or small, accelerates during the stem-exclusion phase (between young and mature ages), and plateaus at maturity.  It is also constrained by maximum biomass and competition to ensure that is appropriate relative to a cohort’s growth:</w:t>
+        <w:t>) is the ongoing loss of individual trees and branches.  It does not include leaf litter.  Development mortality is low when a cohort is young or small, accelerates during the stem-exclusion phase (between young and mature ages), and plateaus at maturity.  It is also constrained by maximum biomass and competition to ensure that is appropriate relative to a cohort’s growth:</w:t>
       </w:r>
     </w:p>
     <w:p>
@@ -7945,7 +8019,7 @@
           <v:shape id="_x0000_i1030" type="#_x0000_t75" style="width:237.75pt;height:36.75pt" o:ole="">
             <v:imagedata r:id="rId18" o:title=""/>
           </v:shape>
-          <o:OLEObject Type="Embed" ProgID="Equation.3" ShapeID="_x0000_i1030" DrawAspect="Content" ObjectID="_1356185956" r:id="rId19"/>
+          <o:OLEObject Type="Embed" ProgID="Equation.3" ShapeID="_x0000_i1030" DrawAspect="Content" ObjectID="_1356192165" r:id="rId19"/>
         </w:object>
       </w:r>
       <w:r>
@@ -8118,11 +8192,11 @@
         <w:t>However, the user does not supply the initial biomass estimates.</w:t>
       </w:r>
       <w:r>
-        <w:t xml:space="preserve">  Rather, the Biomass Succession extension iterates the number of time steps equal to the maximum cohort age for each site.  Beginning at time (t - oldest cohort age), cohorts are added at each time step corresponding to the time when the existing cohorts were established.  Thus, each cohort undergoes growth and mortality for the number of </w:t>
+        <w:t xml:space="preserve">  Rather, the Biomass Succession extension iterates the number of time </w:t>
       </w:r>
       <w:r>
         <w:lastRenderedPageBreak/>
-        <w:t>years equal to its current age, and its initial biomass value reflects competition among cohorts.  Note: this is a computationally intensive process that may require significant time for complex initial landscapes.</w:t>
+        <w:t>steps equal to the maximum cohort age for each site.  Beginning at time (t - oldest cohort age), cohorts are added at each time step corresponding to the time when the existing cohorts were established.  Thus, each cohort undergoes growth and mortality for the number of years equal to its current age, and its initial biomass value reflects competition among cohorts.  Note: this is a computationally intensive process that may require significant time for complex initial landscapes.</w:t>
       </w:r>
     </w:p>
     <w:p>
@@ -8259,6 +8333,7 @@
         <w:pStyle w:val="textbody"/>
       </w:pPr>
       <w:r>
+        <w:lastRenderedPageBreak/>
         <w:t xml:space="preserve">The interface is specified in a separate </w:t>
       </w:r>
       <w:proofErr w:type="spellStart"/>
@@ -8280,36 +8355,30 @@
       <w:pPr>
         <w:pStyle w:val="Heading2"/>
       </w:pPr>
-      <w:bookmarkStart w:id="22" w:name="_Toc251401906"/>
-      <w:r>
-        <w:lastRenderedPageBreak/>
-        <w:t>Climate Change</w:t>
+      <w:r>
+        <w:t>Dynamic Inputs for Climate Change or Other</w:t>
+      </w:r>
+    </w:p>
+    <w:p>
+      <w:pPr>
+        <w:pStyle w:val="textbody"/>
+      </w:pPr>
+      <w:r>
+        <w:t xml:space="preserve">Only three sets of parameters can be updated:  maximum ANPP, maximum AGB, and the probability of establishment.  </w:t>
+      </w:r>
+      <w:r>
+        <w:t>By allowing the parameters to be updated, the effects of climate change on succession (or any temporal dynamics related to succession) can be simulated.  The inputs can be updated at any time step.</w:t>
+      </w:r>
+    </w:p>
+    <w:p>
+      <w:pPr>
+        <w:pStyle w:val="Heading2"/>
+      </w:pPr>
+      <w:bookmarkStart w:id="22" w:name="_Toc251401907"/>
+      <w:r>
+        <w:t>Output Units:  Important Note</w:t>
       </w:r>
       <w:bookmarkEnd w:id="22"/>
-    </w:p>
-    <w:p>
-      <w:pPr>
-        <w:pStyle w:val="textbody"/>
-      </w:pPr>
-      <w:r>
-        <w:t>All of the parameters listed can be updated minus the time step</w:t>
-      </w:r>
-      <w:r>
-        <w:t xml:space="preserve"> and the seed dispersal algorithms</w:t>
-      </w:r>
-      <w:r>
-        <w:t>.  By allowing the parameters to be updated, the effects of climate change on succession (or any temporal dynamics related to succession) can be simulated.  The inputs can be updated at any time step.</w:t>
-      </w:r>
-    </w:p>
-    <w:p>
-      <w:pPr>
-        <w:pStyle w:val="Heading2"/>
-      </w:pPr>
-      <w:bookmarkStart w:id="23" w:name="_Toc251401907"/>
-      <w:r>
-        <w:t>Output Units:  Important Note</w:t>
-      </w:r>
-      <w:bookmarkEnd w:id="23"/>
     </w:p>
     <w:p>
       <w:pPr>
@@ -8366,143 +8435,143 @@
       <w:pPr>
         <w:pStyle w:val="Heading2"/>
       </w:pPr>
-      <w:bookmarkStart w:id="24" w:name="_Toc251401908"/>
+      <w:bookmarkStart w:id="23" w:name="_Toc251401908"/>
       <w:r>
         <w:t>References</w:t>
       </w:r>
+      <w:bookmarkEnd w:id="23"/>
+    </w:p>
+    <w:p>
+      <w:pPr>
+        <w:pStyle w:val="reference"/>
+        <w:rPr>
+          <w:rFonts w:cs="MS Sans Serif"/>
+        </w:rPr>
+      </w:pPr>
+      <w:proofErr w:type="gramStart"/>
+      <w:r>
+        <w:rPr>
+          <w:rFonts w:cs="MS Sans Serif"/>
+        </w:rPr>
+        <w:t>Keeling, H. C. and Phillips, O. L.</w:t>
+      </w:r>
+      <w:proofErr w:type="gramEnd"/>
+      <w:r>
+        <w:rPr>
+          <w:rFonts w:cs="MS Sans Serif"/>
+        </w:rPr>
+        <w:t xml:space="preserve"> </w:t>
+      </w:r>
+      <w:proofErr w:type="gramStart"/>
+      <w:r>
+        <w:rPr>
+          <w:rFonts w:cs="MS Sans Serif"/>
+        </w:rPr>
+        <w:t>The global relationship between forest productivity and biomass.</w:t>
+      </w:r>
+      <w:proofErr w:type="gramEnd"/>
+      <w:r>
+        <w:rPr>
+          <w:rFonts w:cs="MS Sans Serif"/>
+        </w:rPr>
+        <w:t xml:space="preserve"> </w:t>
+      </w:r>
+      <w:proofErr w:type="gramStart"/>
+      <w:r>
+        <w:rPr>
+          <w:rFonts w:cs="MS Sans Serif"/>
+        </w:rPr>
+        <w:t>Global Ecology and Biogeography.</w:t>
+      </w:r>
+      <w:proofErr w:type="gramEnd"/>
+      <w:r>
+        <w:rPr>
+          <w:rFonts w:cs="MS Sans Serif"/>
+        </w:rPr>
+        <w:t xml:space="preserve"> </w:t>
+      </w:r>
+      <w:proofErr w:type="gramStart"/>
+      <w:r>
+        <w:rPr>
+          <w:rFonts w:cs="MS Sans Serif"/>
+        </w:rPr>
+        <w:t>2007; 16:618-631.</w:t>
+      </w:r>
+      <w:proofErr w:type="gramEnd"/>
+    </w:p>
+    <w:p>
+      <w:pPr>
+        <w:pStyle w:val="reference"/>
+      </w:pPr>
+      <w:proofErr w:type="spellStart"/>
+      <w:r>
+        <w:rPr>
+          <w:rFonts w:cs="MS Sans Serif"/>
+        </w:rPr>
+        <w:t>Meentemeyer</w:t>
+      </w:r>
+      <w:proofErr w:type="spellEnd"/>
+      <w:r>
+        <w:rPr>
+          <w:rFonts w:cs="MS Sans Serif"/>
+        </w:rPr>
+        <w:t xml:space="preserve">, V. Macroclimate and lignin control rates of litter decomposition rates. </w:t>
+      </w:r>
+      <w:proofErr w:type="gramStart"/>
+      <w:r>
+        <w:rPr>
+          <w:rFonts w:cs="MS Sans Serif"/>
+        </w:rPr>
+        <w:t>Ecology.</w:t>
+      </w:r>
+      <w:proofErr w:type="gramEnd"/>
+      <w:r>
+        <w:rPr>
+          <w:rFonts w:cs="MS Sans Serif"/>
+        </w:rPr>
+        <w:t xml:space="preserve"> 1978; 59(3):465-472.</w:t>
+      </w:r>
+    </w:p>
+    <w:p>
+      <w:pPr>
+        <w:pStyle w:val="reference"/>
+      </w:pPr>
+      <w:proofErr w:type="gramStart"/>
+      <w:r>
+        <w:t>Scheller, R. M. and Mladenoff, D. J.</w:t>
+      </w:r>
+      <w:proofErr w:type="gramEnd"/>
+      <w:r>
+        <w:t xml:space="preserve"> A forest growth and biomass module for a landscape simulation model, LANDIS:  Design, validation, and application. </w:t>
+      </w:r>
+      <w:proofErr w:type="gramStart"/>
+      <w:r>
+        <w:t xml:space="preserve">Ecological </w:t>
+      </w:r>
+      <w:proofErr w:type="spellStart"/>
+      <w:r>
+        <w:t>Modelling</w:t>
+      </w:r>
+      <w:proofErr w:type="spellEnd"/>
+      <w:r>
+        <w:t>.</w:t>
+      </w:r>
+      <w:proofErr w:type="gramEnd"/>
+      <w:r>
+        <w:t xml:space="preserve"> 2004; 180(1):211-229.</w:t>
+      </w:r>
+    </w:p>
+    <w:p>
+      <w:pPr>
+        <w:pStyle w:val="Heading2"/>
+      </w:pPr>
+      <w:bookmarkStart w:id="24" w:name="_Toc127846704"/>
+      <w:bookmarkStart w:id="25" w:name="_Toc251401909"/>
+      <w:r>
+        <w:t>Acknowledgments</w:t>
+      </w:r>
       <w:bookmarkEnd w:id="24"/>
-    </w:p>
-    <w:p>
-      <w:pPr>
-        <w:pStyle w:val="reference"/>
-        <w:rPr>
-          <w:rFonts w:cs="MS Sans Serif"/>
-        </w:rPr>
-      </w:pPr>
-      <w:proofErr w:type="gramStart"/>
-      <w:r>
-        <w:rPr>
-          <w:rFonts w:cs="MS Sans Serif"/>
-        </w:rPr>
-        <w:t>Keeling, H. C. and Phillips, O. L.</w:t>
-      </w:r>
-      <w:proofErr w:type="gramEnd"/>
-      <w:r>
-        <w:rPr>
-          <w:rFonts w:cs="MS Sans Serif"/>
-        </w:rPr>
-        <w:t xml:space="preserve"> </w:t>
-      </w:r>
-      <w:proofErr w:type="gramStart"/>
-      <w:r>
-        <w:rPr>
-          <w:rFonts w:cs="MS Sans Serif"/>
-        </w:rPr>
-        <w:t>The global relationship between forest productivity and biomass.</w:t>
-      </w:r>
-      <w:proofErr w:type="gramEnd"/>
-      <w:r>
-        <w:rPr>
-          <w:rFonts w:cs="MS Sans Serif"/>
-        </w:rPr>
-        <w:t xml:space="preserve"> </w:t>
-      </w:r>
-      <w:proofErr w:type="gramStart"/>
-      <w:r>
-        <w:rPr>
-          <w:rFonts w:cs="MS Sans Serif"/>
-        </w:rPr>
-        <w:t>Global Ecology and Biogeography.</w:t>
-      </w:r>
-      <w:proofErr w:type="gramEnd"/>
-      <w:r>
-        <w:rPr>
-          <w:rFonts w:cs="MS Sans Serif"/>
-        </w:rPr>
-        <w:t xml:space="preserve"> </w:t>
-      </w:r>
-      <w:proofErr w:type="gramStart"/>
-      <w:r>
-        <w:rPr>
-          <w:rFonts w:cs="MS Sans Serif"/>
-        </w:rPr>
-        <w:t>2007; 16:618-631.</w:t>
-      </w:r>
-      <w:proofErr w:type="gramEnd"/>
-    </w:p>
-    <w:p>
-      <w:pPr>
-        <w:pStyle w:val="reference"/>
-      </w:pPr>
-      <w:proofErr w:type="spellStart"/>
-      <w:r>
-        <w:rPr>
-          <w:rFonts w:cs="MS Sans Serif"/>
-        </w:rPr>
-        <w:t>Meentemeyer</w:t>
-      </w:r>
-      <w:proofErr w:type="spellEnd"/>
-      <w:r>
-        <w:rPr>
-          <w:rFonts w:cs="MS Sans Serif"/>
-        </w:rPr>
-        <w:t xml:space="preserve">, V. Macroclimate and lignin control rates of litter decomposition rates. </w:t>
-      </w:r>
-      <w:proofErr w:type="gramStart"/>
-      <w:r>
-        <w:rPr>
-          <w:rFonts w:cs="MS Sans Serif"/>
-        </w:rPr>
-        <w:t>Ecology.</w:t>
-      </w:r>
-      <w:proofErr w:type="gramEnd"/>
-      <w:r>
-        <w:rPr>
-          <w:rFonts w:cs="MS Sans Serif"/>
-        </w:rPr>
-        <w:t xml:space="preserve"> 1978; 59(3):465-472.</w:t>
-      </w:r>
-    </w:p>
-    <w:p>
-      <w:pPr>
-        <w:pStyle w:val="reference"/>
-      </w:pPr>
-      <w:proofErr w:type="gramStart"/>
-      <w:r>
-        <w:t>Scheller, R. M. and Mladenoff, D. J.</w:t>
-      </w:r>
-      <w:proofErr w:type="gramEnd"/>
-      <w:r>
-        <w:t xml:space="preserve"> A forest growth and biomass module for a landscape simulation model, LANDIS:  Design, validation, and application. </w:t>
-      </w:r>
-      <w:proofErr w:type="gramStart"/>
-      <w:r>
-        <w:t xml:space="preserve">Ecological </w:t>
-      </w:r>
-      <w:proofErr w:type="spellStart"/>
-      <w:r>
-        <w:t>Modelling</w:t>
-      </w:r>
-      <w:proofErr w:type="spellEnd"/>
-      <w:r>
-        <w:t>.</w:t>
-      </w:r>
-      <w:proofErr w:type="gramEnd"/>
-      <w:r>
-        <w:t xml:space="preserve"> 2004; 180(1):211-229.</w:t>
-      </w:r>
-    </w:p>
-    <w:p>
-      <w:pPr>
-        <w:pStyle w:val="Heading2"/>
-      </w:pPr>
-      <w:bookmarkStart w:id="25" w:name="_Toc127846704"/>
-      <w:bookmarkStart w:id="26" w:name="_Toc251401909"/>
-      <w:r>
-        <w:t>Acknowledgments</w:t>
-      </w:r>
       <w:bookmarkEnd w:id="25"/>
-      <w:bookmarkEnd w:id="26"/>
     </w:p>
     <w:p>
       <w:pPr>
@@ -8532,7 +8601,7 @@
       <w:pPr>
         <w:pStyle w:val="Heading1"/>
       </w:pPr>
-      <w:bookmarkStart w:id="27" w:name="_Toc251401910"/>
+      <w:bookmarkStart w:id="26" w:name="_Toc251401910"/>
       <w:r>
         <w:lastRenderedPageBreak/>
         <w:t xml:space="preserve">Succession </w:t>
@@ -8540,7 +8609,7 @@
       <w:r>
         <w:t>Input File</w:t>
       </w:r>
-      <w:bookmarkEnd w:id="27"/>
+      <w:bookmarkEnd w:id="26"/>
     </w:p>
     <w:p>
       <w:pPr>
@@ -8590,14 +8659,14 @@
       <w:pPr>
         <w:pStyle w:val="Heading2"/>
       </w:pPr>
-      <w:bookmarkStart w:id="28" w:name="_Toc112490865"/>
-      <w:bookmarkStart w:id="29" w:name="_Toc251401911"/>
+      <w:bookmarkStart w:id="27" w:name="_Toc112490865"/>
+      <w:bookmarkStart w:id="28" w:name="_Toc251401911"/>
       <w:proofErr w:type="spellStart"/>
       <w:r>
         <w:t>LandisData</w:t>
       </w:r>
+      <w:bookmarkEnd w:id="27"/>
       <w:bookmarkEnd w:id="28"/>
-      <w:bookmarkEnd w:id="29"/>
       <w:proofErr w:type="spellEnd"/>
     </w:p>
     <w:p>
@@ -8623,14 +8692,14 @@
       <w:pPr>
         <w:pStyle w:val="Heading2"/>
       </w:pPr>
-      <w:bookmarkStart w:id="30" w:name="_Toc112490866"/>
-      <w:bookmarkStart w:id="31" w:name="_Toc251401912"/>
+      <w:bookmarkStart w:id="29" w:name="_Toc112490866"/>
+      <w:bookmarkStart w:id="30" w:name="_Toc251401912"/>
       <w:proofErr w:type="spellStart"/>
       <w:r>
         <w:t>Timestep</w:t>
       </w:r>
+      <w:bookmarkEnd w:id="29"/>
       <w:bookmarkEnd w:id="30"/>
-      <w:bookmarkEnd w:id="31"/>
       <w:proofErr w:type="spellEnd"/>
     </w:p>
     <w:p>
@@ -8661,16 +8730,16 @@
         </w:tabs>
         <w:ind w:left="648" w:hanging="648"/>
       </w:pPr>
-      <w:bookmarkStart w:id="32" w:name="_Toc107735767"/>
-      <w:bookmarkStart w:id="33" w:name="_Toc112490867"/>
-      <w:bookmarkStart w:id="34" w:name="_Toc251401913"/>
+      <w:bookmarkStart w:id="31" w:name="_Toc107735767"/>
+      <w:bookmarkStart w:id="32" w:name="_Toc112490867"/>
+      <w:bookmarkStart w:id="33" w:name="_Toc251401913"/>
       <w:proofErr w:type="spellStart"/>
       <w:r>
         <w:t>SeedingAlgorithm</w:t>
       </w:r>
+      <w:bookmarkEnd w:id="31"/>
       <w:bookmarkEnd w:id="32"/>
       <w:bookmarkEnd w:id="33"/>
-      <w:bookmarkEnd w:id="34"/>
       <w:proofErr w:type="spellEnd"/>
     </w:p>
     <w:p>
@@ -8811,15 +8880,15 @@
         </w:tabs>
         <w:ind w:left="648" w:hanging="648"/>
       </w:pPr>
+      <w:bookmarkStart w:id="34" w:name="_Toc251401914"/>
       <w:bookmarkStart w:id="35" w:name="_Toc107735768"/>
       <w:bookmarkStart w:id="36" w:name="_Toc112490868"/>
       <w:bookmarkStart w:id="37" w:name="_Ref140207509"/>
-      <w:bookmarkStart w:id="38" w:name="_Toc251401914"/>
       <w:proofErr w:type="spellStart"/>
       <w:r>
         <w:t>CalibrateMode</w:t>
       </w:r>
-      <w:bookmarkEnd w:id="38"/>
+      <w:bookmarkEnd w:id="34"/>
       <w:proofErr w:type="spellEnd"/>
     </w:p>
     <w:p>
@@ -8853,12 +8922,12 @@
         </w:tabs>
         <w:ind w:left="648" w:hanging="648"/>
       </w:pPr>
-      <w:bookmarkStart w:id="39" w:name="_Toc251401915"/>
+      <w:bookmarkStart w:id="38" w:name="_Toc251401915"/>
       <w:proofErr w:type="spellStart"/>
       <w:r>
         <w:t>SpinUpMortalityFraction</w:t>
       </w:r>
-      <w:bookmarkEnd w:id="39"/>
+      <w:bookmarkEnd w:id="38"/>
       <w:proofErr w:type="spellEnd"/>
     </w:p>
     <w:p>
@@ -8892,7 +8961,7 @@
         </w:tabs>
         <w:ind w:left="648" w:hanging="648"/>
       </w:pPr>
-      <w:bookmarkStart w:id="40" w:name="_Toc251401916"/>
+      <w:bookmarkStart w:id="39" w:name="_Toc251401916"/>
       <w:proofErr w:type="spellStart"/>
       <w:r>
         <w:t>MinRelativeBiomass</w:t>
@@ -8904,38 +8973,38 @@
       <w:bookmarkEnd w:id="35"/>
       <w:bookmarkEnd w:id="36"/>
       <w:bookmarkEnd w:id="37"/>
+      <w:bookmarkEnd w:id="39"/>
+    </w:p>
+    <w:p>
+      <w:pPr>
+        <w:pStyle w:val="textbody"/>
+      </w:pPr>
+      <w:r>
+        <w:t>This table contains the min</w:t>
+      </w:r>
+      <w:r>
+        <w:t>imum relative biomass for shade classes</w:t>
+      </w:r>
+      <w:r>
+        <w:t xml:space="preserve"> 1 - 5</w:t>
+      </w:r>
+      <w:r>
+        <w:t>.</w:t>
+      </w:r>
+    </w:p>
+    <w:p>
+      <w:pPr>
+        <w:pStyle w:val="Heading3"/>
+      </w:pPr>
+      <w:bookmarkStart w:id="40" w:name="_Ref112227719"/>
+      <w:bookmarkStart w:id="41" w:name="_Toc112490869"/>
+      <w:bookmarkStart w:id="42" w:name="_Toc251401917"/>
+      <w:r>
+        <w:t>First Row – Ecoregions</w:t>
+      </w:r>
       <w:bookmarkEnd w:id="40"/>
-    </w:p>
-    <w:p>
-      <w:pPr>
-        <w:pStyle w:val="textbody"/>
-      </w:pPr>
-      <w:r>
-        <w:t>This table contains the min</w:t>
-      </w:r>
-      <w:r>
-        <w:t>imum relative biomass for shade classes</w:t>
-      </w:r>
-      <w:r>
-        <w:t xml:space="preserve"> 1 - 5</w:t>
-      </w:r>
-      <w:r>
-        <w:t>.</w:t>
-      </w:r>
-    </w:p>
-    <w:p>
-      <w:pPr>
-        <w:pStyle w:val="Heading3"/>
-      </w:pPr>
-      <w:bookmarkStart w:id="41" w:name="_Ref112227719"/>
-      <w:bookmarkStart w:id="42" w:name="_Toc112490869"/>
-      <w:bookmarkStart w:id="43" w:name="_Toc251401917"/>
-      <w:r>
-        <w:t>First Row – Ecoregions</w:t>
-      </w:r>
       <w:bookmarkEnd w:id="41"/>
       <w:bookmarkEnd w:id="42"/>
-      <w:bookmarkEnd w:id="43"/>
     </w:p>
     <w:p>
       <w:pPr>
@@ -8975,86 +9044,86 @@
       <w:pPr>
         <w:pStyle w:val="Heading3"/>
       </w:pPr>
-      <w:bookmarkStart w:id="44" w:name="_Toc112490870"/>
-      <w:bookmarkStart w:id="45" w:name="_Toc251401918"/>
+      <w:bookmarkStart w:id="43" w:name="_Toc112490870"/>
+      <w:bookmarkStart w:id="44" w:name="_Toc251401918"/>
       <w:r>
         <w:t>Other Rows</w:t>
       </w:r>
+      <w:bookmarkEnd w:id="43"/>
       <w:bookmarkEnd w:id="44"/>
+    </w:p>
+    <w:p>
+      <w:pPr>
+        <w:pStyle w:val="textbody"/>
+      </w:pPr>
+      <w:r>
+        <w:t>There are 5 other rows in the table, one row for each shade class.</w:t>
+      </w:r>
+    </w:p>
+    <w:p>
+      <w:pPr>
+        <w:pStyle w:val="Heading3"/>
+      </w:pPr>
+      <w:bookmarkStart w:id="45" w:name="_Toc112490871"/>
+      <w:bookmarkStart w:id="46" w:name="_Toc251401919"/>
+      <w:r>
+        <w:t>Shade Class</w:t>
+      </w:r>
       <w:bookmarkEnd w:id="45"/>
+      <w:bookmarkEnd w:id="46"/>
     </w:p>
     <w:p>
       <w:pPr>
         <w:pStyle w:val="textbody"/>
       </w:pPr>
       <w:r>
-        <w:t>There are 5 other rows in the table, one row for each shade class.</w:t>
+        <w:t xml:space="preserve">This column </w:t>
+      </w:r>
+      <w:r>
+        <w:t>contains</w:t>
+      </w:r>
+      <w:r>
+        <w:t xml:space="preserve"> shade </w:t>
+      </w:r>
+      <w:r>
+        <w:t xml:space="preserve">class </w:t>
+      </w:r>
+      <w:r>
+        <w:t>value</w:t>
+      </w:r>
+      <w:r>
+        <w:t>s</w:t>
+      </w:r>
+      <w:r>
+        <w:t>: 1 ≤ integer ≤ 5.  The shade classes must be in increasing order: class 1 first and ending with class 5.</w:t>
+      </w:r>
+      <w:r>
+        <w:t xml:space="preserve">  Shade class 5 represents the most shade.</w:t>
+      </w:r>
+      <w:r>
+        <w:t xml:space="preserve">  A site will be shade class 0 (no shade) until the minimum relative biomass for shade class 1 is reached.</w:t>
       </w:r>
     </w:p>
     <w:p>
       <w:pPr>
         <w:pStyle w:val="Heading3"/>
       </w:pPr>
-      <w:bookmarkStart w:id="46" w:name="_Toc112490871"/>
-      <w:bookmarkStart w:id="47" w:name="_Toc251401919"/>
-      <w:r>
-        <w:t>Shade Class</w:t>
-      </w:r>
-      <w:bookmarkEnd w:id="46"/>
+      <w:bookmarkStart w:id="47" w:name="_Toc112490872"/>
+      <w:bookmarkStart w:id="48" w:name="_Toc251401920"/>
+      <w:r>
+        <w:t xml:space="preserve">Minimum </w:t>
+      </w:r>
+      <w:r>
+        <w:t xml:space="preserve">Biomass </w:t>
+      </w:r>
+      <w:r>
+        <w:t xml:space="preserve">Percentage </w:t>
+      </w:r>
+      <w:r>
+        <w:t>per Ecoregion</w:t>
+      </w:r>
       <w:bookmarkEnd w:id="47"/>
-    </w:p>
-    <w:p>
-      <w:pPr>
-        <w:pStyle w:val="textbody"/>
-      </w:pPr>
-      <w:r>
-        <w:t xml:space="preserve">This column </w:t>
-      </w:r>
-      <w:r>
-        <w:t>contains</w:t>
-      </w:r>
-      <w:r>
-        <w:t xml:space="preserve"> shade </w:t>
-      </w:r>
-      <w:r>
-        <w:t xml:space="preserve">class </w:t>
-      </w:r>
-      <w:r>
-        <w:t>value</w:t>
-      </w:r>
-      <w:r>
-        <w:t>s</w:t>
-      </w:r>
-      <w:r>
-        <w:t>: 1 ≤ integer ≤ 5.  The shade classes must be in increasing order: class 1 first and ending with class 5.</w:t>
-      </w:r>
-      <w:r>
-        <w:t xml:space="preserve">  Shade class 5 represents the most shade.</w:t>
-      </w:r>
-      <w:r>
-        <w:t xml:space="preserve">  A site will be shade class 0 (no shade) until the minimum relative biomass for shade class 1 is reached.</w:t>
-      </w:r>
-    </w:p>
-    <w:p>
-      <w:pPr>
-        <w:pStyle w:val="Heading3"/>
-      </w:pPr>
-      <w:bookmarkStart w:id="48" w:name="_Toc112490872"/>
-      <w:bookmarkStart w:id="49" w:name="_Toc251401920"/>
-      <w:r>
-        <w:t xml:space="preserve">Minimum </w:t>
-      </w:r>
-      <w:r>
-        <w:t xml:space="preserve">Biomass </w:t>
-      </w:r>
-      <w:r>
-        <w:t xml:space="preserve">Percentage </w:t>
-      </w:r>
-      <w:r>
-        <w:t>per Ecoregion</w:t>
-      </w:r>
       <w:bookmarkEnd w:id="48"/>
-      <w:bookmarkEnd w:id="49"/>
     </w:p>
     <w:p>
       <w:pPr>
@@ -9136,59 +9205,59 @@
         </w:tabs>
         <w:ind w:left="648" w:hanging="648"/>
       </w:pPr>
+      <w:bookmarkStart w:id="49" w:name="_Toc251401921"/>
       <w:bookmarkStart w:id="50" w:name="_Toc107735769"/>
       <w:bookmarkStart w:id="51" w:name="_Toc112490873"/>
       <w:bookmarkStart w:id="52" w:name="_Ref140207562"/>
-      <w:bookmarkStart w:id="53" w:name="_Toc251401921"/>
       <w:proofErr w:type="spellStart"/>
       <w:r>
         <w:t>SufficientLight</w:t>
       </w:r>
+      <w:bookmarkEnd w:id="49"/>
+      <w:proofErr w:type="spellEnd"/>
+    </w:p>
+    <w:p>
+      <w:pPr>
+        <w:pStyle w:val="Heading3"/>
+      </w:pPr>
+      <w:bookmarkStart w:id="53" w:name="_Toc251401922"/>
+      <w:r>
+        <w:t xml:space="preserve">Species </w:t>
+      </w:r>
+      <w:r>
+        <w:t xml:space="preserve">Shade </w:t>
+      </w:r>
+      <w:r>
+        <w:t xml:space="preserve">Tolerance </w:t>
+      </w:r>
+      <w:r>
+        <w:t>Class</w:t>
+      </w:r>
       <w:bookmarkEnd w:id="53"/>
-      <w:proofErr w:type="spellEnd"/>
+    </w:p>
+    <w:p>
+      <w:pPr>
+        <w:pStyle w:val="textbody"/>
+      </w:pPr>
+      <w:r>
+        <w:t>This column contains shade class values: 1 ≤ integer ≤ 5.  The shade classes must be in increasing order: class 1 first and ending with class 5.  Shade class 5 represents the most shade</w:t>
+      </w:r>
+      <w:r>
+        <w:t xml:space="preserve"> tolerant</w:t>
+      </w:r>
+      <w:r>
+        <w:t>.</w:t>
+      </w:r>
     </w:p>
     <w:p>
       <w:pPr>
         <w:pStyle w:val="Heading3"/>
       </w:pPr>
-      <w:bookmarkStart w:id="54" w:name="_Toc251401922"/>
-      <w:r>
-        <w:t xml:space="preserve">Species </w:t>
-      </w:r>
-      <w:r>
-        <w:t xml:space="preserve">Shade </w:t>
-      </w:r>
-      <w:r>
-        <w:t xml:space="preserve">Tolerance </w:t>
-      </w:r>
-      <w:r>
-        <w:t>Class</w:t>
+      <w:bookmarkStart w:id="54" w:name="_Toc251401923"/>
+      <w:r>
+        <w:t>Probability of Establishment, given light conditions</w:t>
       </w:r>
       <w:bookmarkEnd w:id="54"/>
-    </w:p>
-    <w:p>
-      <w:pPr>
-        <w:pStyle w:val="textbody"/>
-      </w:pPr>
-      <w:r>
-        <w:t>This column contains shade class values: 1 ≤ integer ≤ 5.  The shade classes must be in increasing order: class 1 first and ending with class 5.  Shade class 5 represents the most shade</w:t>
-      </w:r>
-      <w:r>
-        <w:t xml:space="preserve"> tolerant</w:t>
-      </w:r>
-      <w:r>
-        <w:t>.</w:t>
-      </w:r>
-    </w:p>
-    <w:p>
-      <w:pPr>
-        <w:pStyle w:val="Heading3"/>
-      </w:pPr>
-      <w:bookmarkStart w:id="55" w:name="_Toc251401923"/>
-      <w:r>
-        <w:t>Probability of Establishment, given light conditions</w:t>
-      </w:r>
-      <w:bookmarkEnd w:id="55"/>
     </w:p>
     <w:p>
       <w:pPr>
@@ -9232,7 +9301,7 @@
         </w:tabs>
         <w:ind w:left="648" w:hanging="648"/>
       </w:pPr>
-      <w:bookmarkStart w:id="56" w:name="_Toc251401924"/>
+      <w:bookmarkStart w:id="55" w:name="_Toc251401924"/>
       <w:proofErr w:type="spellStart"/>
       <w:r>
         <w:lastRenderedPageBreak/>
@@ -9245,27 +9314,27 @@
       </w:r>
       <w:bookmarkEnd w:id="51"/>
       <w:bookmarkEnd w:id="52"/>
+      <w:bookmarkEnd w:id="55"/>
+    </w:p>
+    <w:p>
+      <w:pPr>
+        <w:pStyle w:val="textbody"/>
+      </w:pPr>
+      <w:r>
+        <w:t>This table contains species’ biomass parameters.  Each row in the table has the parameters for one species.  Every active species must have an entry.</w:t>
+      </w:r>
+    </w:p>
+    <w:p>
+      <w:pPr>
+        <w:pStyle w:val="Heading3"/>
+      </w:pPr>
+      <w:bookmarkStart w:id="56" w:name="_Toc112490874"/>
+      <w:bookmarkStart w:id="57" w:name="_Toc251401925"/>
+      <w:r>
+        <w:t>Species</w:t>
+      </w:r>
       <w:bookmarkEnd w:id="56"/>
-    </w:p>
-    <w:p>
-      <w:pPr>
-        <w:pStyle w:val="textbody"/>
-      </w:pPr>
-      <w:r>
-        <w:t>This table contains species’ biomass parameters.  Each row in the table has the parameters for one species.  Every active species must have an entry.</w:t>
-      </w:r>
-    </w:p>
-    <w:p>
-      <w:pPr>
-        <w:pStyle w:val="Heading3"/>
-      </w:pPr>
-      <w:bookmarkStart w:id="57" w:name="_Toc112490874"/>
-      <w:bookmarkStart w:id="58" w:name="_Toc251401925"/>
-      <w:r>
-        <w:t>Species</w:t>
-      </w:r>
       <w:bookmarkEnd w:id="57"/>
-      <w:bookmarkEnd w:id="58"/>
     </w:p>
     <w:p>
       <w:pPr>
@@ -9297,48 +9366,48 @@
       <w:pPr>
         <w:pStyle w:val="Heading3"/>
       </w:pPr>
-      <w:bookmarkStart w:id="59" w:name="_Toc112490875"/>
-      <w:bookmarkStart w:id="60" w:name="_Toc251401926"/>
+      <w:bookmarkStart w:id="58" w:name="_Toc112490875"/>
+      <w:bookmarkStart w:id="59" w:name="_Toc251401926"/>
       <w:r>
         <w:t>Leaf Longevity</w:t>
       </w:r>
+      <w:bookmarkEnd w:id="58"/>
       <w:bookmarkEnd w:id="59"/>
+    </w:p>
+    <w:p>
+      <w:pPr>
+        <w:pStyle w:val="textbody"/>
+      </w:pPr>
+      <w:r>
+        <w:t xml:space="preserve">This parameter is the average longevity of a leaf or needle.  Value: </w:t>
+      </w:r>
+      <w:r>
+        <w:t xml:space="preserve">1.0 ≤ </w:t>
+      </w:r>
+      <w:r>
+        <w:t xml:space="preserve">decimal </w:t>
+      </w:r>
+      <w:r>
+        <w:t>number ≤ 10.0</w:t>
+      </w:r>
+      <w:r>
+        <w:t>.  Units: years.</w:t>
+      </w:r>
+    </w:p>
+    <w:p>
+      <w:pPr>
+        <w:pStyle w:val="Heading3"/>
+      </w:pPr>
+      <w:bookmarkStart w:id="60" w:name="_Toc112490876"/>
+      <w:bookmarkStart w:id="61" w:name="_Toc251401927"/>
+      <w:r>
+        <w:t>Woody</w:t>
+      </w:r>
+      <w:r>
+        <w:t xml:space="preserve"> Decay Rate</w:t>
+      </w:r>
       <w:bookmarkEnd w:id="60"/>
-    </w:p>
-    <w:p>
-      <w:pPr>
-        <w:pStyle w:val="textbody"/>
-      </w:pPr>
-      <w:r>
-        <w:t xml:space="preserve">This parameter is the average longevity of a leaf or needle.  Value: </w:t>
-      </w:r>
-      <w:r>
-        <w:t xml:space="preserve">1.0 ≤ </w:t>
-      </w:r>
-      <w:r>
-        <w:t xml:space="preserve">decimal </w:t>
-      </w:r>
-      <w:r>
-        <w:t>number ≤ 10.0</w:t>
-      </w:r>
-      <w:r>
-        <w:t>.  Units: years.</w:t>
-      </w:r>
-    </w:p>
-    <w:p>
-      <w:pPr>
-        <w:pStyle w:val="Heading3"/>
-      </w:pPr>
-      <w:bookmarkStart w:id="61" w:name="_Toc112490876"/>
-      <w:bookmarkStart w:id="62" w:name="_Toc251401927"/>
-      <w:r>
-        <w:t>Woody</w:t>
-      </w:r>
-      <w:r>
-        <w:t xml:space="preserve"> Decay Rate</w:t>
-      </w:r>
       <w:bookmarkEnd w:id="61"/>
-      <w:bookmarkEnd w:id="62"/>
     </w:p>
     <w:p>
       <w:pPr>
@@ -9419,13 +9488,13 @@
       <w:pPr>
         <w:pStyle w:val="Heading3"/>
       </w:pPr>
-      <w:bookmarkStart w:id="63" w:name="_Toc112490877"/>
-      <w:bookmarkStart w:id="64" w:name="_Toc251401928"/>
+      <w:bookmarkStart w:id="62" w:name="_Toc112490877"/>
+      <w:bookmarkStart w:id="63" w:name="_Toc251401928"/>
       <w:r>
         <w:t>Mortality Curve – Shape Parameter</w:t>
       </w:r>
+      <w:bookmarkEnd w:id="62"/>
       <w:bookmarkEnd w:id="63"/>
-      <w:bookmarkEnd w:id="64"/>
     </w:p>
     <w:p>
       <w:pPr>
@@ -9452,13 +9521,13 @@
         <w:pStyle w:val="Heading3"/>
         <w:ind w:left="720" w:hanging="720"/>
       </w:pPr>
+      <w:bookmarkStart w:id="64" w:name="_Toc251401929"/>
       <w:bookmarkStart w:id="65" w:name="_Toc112490878"/>
       <w:bookmarkStart w:id="66" w:name="_Toc107735770"/>
-      <w:bookmarkStart w:id="67" w:name="_Toc251401929"/>
       <w:r>
         <w:t>Leaf Lignin</w:t>
       </w:r>
-      <w:bookmarkEnd w:id="67"/>
+      <w:bookmarkEnd w:id="64"/>
     </w:p>
     <w:p>
       <w:pPr>
@@ -9497,21 +9566,21 @@
         </w:tabs>
         <w:ind w:left="648" w:hanging="648"/>
       </w:pPr>
-      <w:bookmarkStart w:id="68" w:name="_Toc251401930"/>
+      <w:bookmarkStart w:id="67" w:name="_Toc251401930"/>
       <w:r>
         <w:t>Ecoregion Parameters</w:t>
       </w:r>
+      <w:bookmarkEnd w:id="67"/>
+    </w:p>
+    <w:p>
+      <w:pPr>
+        <w:pStyle w:val="Heading3"/>
+      </w:pPr>
+      <w:bookmarkStart w:id="68" w:name="_Toc251401931"/>
+      <w:r>
+        <w:t>First Column – Ecoregions</w:t>
+      </w:r>
       <w:bookmarkEnd w:id="68"/>
-    </w:p>
-    <w:p>
-      <w:pPr>
-        <w:pStyle w:val="Heading3"/>
-      </w:pPr>
-      <w:bookmarkStart w:id="69" w:name="_Toc251401931"/>
-      <w:r>
-        <w:t>First Column – Ecoregions</w:t>
-      </w:r>
-      <w:bookmarkEnd w:id="69"/>
     </w:p>
     <w:p>
       <w:pPr>
@@ -9552,11 +9621,11 @@
         <w:pStyle w:val="Heading3"/>
         <w:ind w:left="720" w:hanging="720"/>
       </w:pPr>
-      <w:bookmarkStart w:id="70" w:name="_Toc251401932"/>
+      <w:bookmarkStart w:id="69" w:name="_Toc251401932"/>
       <w:r>
         <w:t>Actual Evapotranspiration (AET)</w:t>
       </w:r>
-      <w:bookmarkEnd w:id="70"/>
+      <w:bookmarkEnd w:id="69"/>
     </w:p>
     <w:p>
       <w:pPr>
@@ -9592,12 +9661,12 @@
         </w:tabs>
         <w:ind w:left="648" w:hanging="648"/>
       </w:pPr>
-      <w:bookmarkStart w:id="71" w:name="_Toc251401933"/>
+      <w:bookmarkStart w:id="70" w:name="_Toc251401933"/>
       <w:r>
         <w:t>Ecoregion-dependent Species Parameters</w:t>
       </w:r>
       <w:bookmarkEnd w:id="65"/>
-      <w:bookmarkEnd w:id="71"/>
+      <w:bookmarkEnd w:id="70"/>
     </w:p>
     <w:p>
       <w:pPr>
@@ -9702,13 +9771,13 @@
       <w:pPr>
         <w:pStyle w:val="Heading3"/>
       </w:pPr>
-      <w:bookmarkStart w:id="72" w:name="_Toc112490879"/>
-      <w:bookmarkStart w:id="73" w:name="_Toc251401934"/>
+      <w:bookmarkStart w:id="71" w:name="_Toc112490879"/>
+      <w:bookmarkStart w:id="72" w:name="_Toc251401934"/>
       <w:r>
         <w:t>First Row – Ecoregions</w:t>
       </w:r>
+      <w:bookmarkEnd w:id="71"/>
       <w:bookmarkEnd w:id="72"/>
-      <w:bookmarkEnd w:id="73"/>
     </w:p>
     <w:p>
       <w:pPr>
@@ -9766,13 +9835,13 @@
       <w:pPr>
         <w:pStyle w:val="Heading3"/>
       </w:pPr>
-      <w:bookmarkStart w:id="74" w:name="_Toc112490880"/>
-      <w:bookmarkStart w:id="75" w:name="_Toc251401935"/>
+      <w:bookmarkStart w:id="73" w:name="_Toc112490880"/>
+      <w:bookmarkStart w:id="74" w:name="_Toc251401935"/>
       <w:r>
         <w:t>Other Rows – Species Parameters</w:t>
       </w:r>
+      <w:bookmarkEnd w:id="73"/>
       <w:bookmarkEnd w:id="74"/>
-      <w:bookmarkEnd w:id="75"/>
     </w:p>
     <w:p>
       <w:pPr>
@@ -9806,9 +9875,9 @@
       <w:pPr>
         <w:pStyle w:val="Heading3"/>
       </w:pPr>
-      <w:bookmarkStart w:id="76" w:name="_Toc112490881"/>
-      <w:bookmarkStart w:id="77" w:name="_Ref140207863"/>
-      <w:bookmarkStart w:id="78" w:name="_Toc251401936"/>
+      <w:bookmarkStart w:id="75" w:name="_Toc112490881"/>
+      <w:bookmarkStart w:id="76" w:name="_Ref140207863"/>
+      <w:bookmarkStart w:id="77" w:name="_Toc251401936"/>
       <w:proofErr w:type="spellStart"/>
       <w:r>
         <w:lastRenderedPageBreak/>
@@ -9819,53 +9888,53 @@
       <w:r>
         <w:t xml:space="preserve"> Table</w:t>
       </w:r>
+      <w:bookmarkEnd w:id="75"/>
       <w:bookmarkEnd w:id="76"/>
       <w:bookmarkEnd w:id="77"/>
+    </w:p>
+    <w:p>
+      <w:pPr>
+        <w:pStyle w:val="textbody"/>
+      </w:pPr>
+      <w:r>
+        <w:t xml:space="preserve">This parameter is the probability that the species establishes in the ecoregion.  Value:  0.0 </w:t>
+      </w:r>
+      <w:r>
+        <w:t xml:space="preserve">≤ </w:t>
+      </w:r>
+      <w:r>
+        <w:t xml:space="preserve">decimal </w:t>
+      </w:r>
+      <w:r>
+        <w:t>number ≤ 1.0.</w:t>
+      </w:r>
+      <w:r>
+        <w:t xml:space="preserve">  Default value: 0.0</w:t>
+      </w:r>
+    </w:p>
+    <w:p>
+      <w:pPr>
+        <w:pStyle w:val="Heading3"/>
+      </w:pPr>
+      <w:bookmarkStart w:id="78" w:name="_Toc107735771"/>
+      <w:bookmarkStart w:id="79" w:name="_Toc112490882"/>
+      <w:bookmarkStart w:id="80" w:name="_Ref140207866"/>
+      <w:bookmarkStart w:id="81" w:name="_Toc251401937"/>
+      <w:proofErr w:type="spellStart"/>
+      <w:r>
+        <w:t>Maximum</w:t>
+      </w:r>
       <w:bookmarkEnd w:id="78"/>
-    </w:p>
-    <w:p>
-      <w:pPr>
-        <w:pStyle w:val="textbody"/>
-      </w:pPr>
-      <w:r>
-        <w:t xml:space="preserve">This parameter is the probability that the species establishes in the ecoregion.  Value:  0.0 </w:t>
-      </w:r>
-      <w:r>
-        <w:t xml:space="preserve">≤ </w:t>
-      </w:r>
-      <w:r>
-        <w:t xml:space="preserve">decimal </w:t>
-      </w:r>
-      <w:r>
-        <w:t>number ≤ 1.0.</w:t>
-      </w:r>
-      <w:r>
-        <w:t xml:space="preserve">  Default value: 0.0</w:t>
-      </w:r>
-    </w:p>
-    <w:p>
-      <w:pPr>
-        <w:pStyle w:val="Heading3"/>
-      </w:pPr>
-      <w:bookmarkStart w:id="79" w:name="_Toc107735771"/>
-      <w:bookmarkStart w:id="80" w:name="_Toc112490882"/>
-      <w:bookmarkStart w:id="81" w:name="_Ref140207866"/>
-      <w:bookmarkStart w:id="82" w:name="_Toc251401937"/>
-      <w:proofErr w:type="spellStart"/>
-      <w:r>
-        <w:t>Maximum</w:t>
+      <w:r>
+        <w:t>ANPP</w:t>
+      </w:r>
+      <w:proofErr w:type="spellEnd"/>
+      <w:r>
+        <w:t xml:space="preserve"> Table</w:t>
       </w:r>
       <w:bookmarkEnd w:id="79"/>
-      <w:r>
-        <w:t>ANPP</w:t>
-      </w:r>
-      <w:proofErr w:type="spellEnd"/>
-      <w:r>
-        <w:t xml:space="preserve"> Table</w:t>
-      </w:r>
       <w:bookmarkEnd w:id="80"/>
       <w:bookmarkEnd w:id="81"/>
-      <w:bookmarkEnd w:id="82"/>
     </w:p>
     <w:p>
       <w:pPr>
@@ -9966,9 +10035,9 @@
       <w:pPr>
         <w:pStyle w:val="Heading3"/>
       </w:pPr>
-      <w:bookmarkStart w:id="83" w:name="_Toc112490883"/>
-      <w:bookmarkStart w:id="84" w:name="_Ref140207868"/>
-      <w:bookmarkStart w:id="85" w:name="_Toc251401938"/>
+      <w:bookmarkStart w:id="82" w:name="_Toc112490883"/>
+      <w:bookmarkStart w:id="83" w:name="_Ref140207868"/>
+      <w:bookmarkStart w:id="84" w:name="_Toc251401938"/>
       <w:proofErr w:type="spellStart"/>
       <w:r>
         <w:t>MaximumBiomass</w:t>
@@ -9980,9 +10049,9 @@
       <w:r>
         <w:t>Table</w:t>
       </w:r>
+      <w:bookmarkEnd w:id="82"/>
       <w:bookmarkEnd w:id="83"/>
       <w:bookmarkEnd w:id="84"/>
-      <w:bookmarkEnd w:id="85"/>
     </w:p>
     <w:p>
       <w:pPr>
@@ -10045,18 +10114,36 @@
       <w:pPr>
         <w:pStyle w:val="Heading2"/>
       </w:pPr>
-      <w:bookmarkStart w:id="86" w:name="_Ref140060996"/>
-      <w:bookmarkStart w:id="87" w:name="_Toc251401939"/>
+      <w:bookmarkStart w:id="85" w:name="_Ref140060996"/>
+      <w:bookmarkStart w:id="86" w:name="_Toc251401939"/>
       <w:proofErr w:type="spellStart"/>
       <w:r>
+        <w:t>DynamicInputFile</w:t>
+      </w:r>
+      <w:proofErr w:type="spellEnd"/>
+    </w:p>
+    <w:p>
+      <w:pPr>
+        <w:pStyle w:val="textbody"/>
+      </w:pPr>
+      <w:r>
+        <w:t>This parameter indicates a text file containing the input data for maximum ANPP, maximum AGB, and probability of establishment.</w:t>
+      </w:r>
+    </w:p>
+    <w:p>
+      <w:pPr>
+        <w:pStyle w:val="Heading2"/>
+      </w:pPr>
+      <w:proofErr w:type="spellStart"/>
+      <w:r>
         <w:t>AgeOnlyDisturbances</w:t>
       </w:r>
       <w:proofErr w:type="gramStart"/>
       <w:r>
         <w:t>:BiomassParameters</w:t>
       </w:r>
+      <w:bookmarkEnd w:id="85"/>
       <w:bookmarkEnd w:id="86"/>
-      <w:bookmarkEnd w:id="87"/>
       <w:proofErr w:type="spellEnd"/>
       <w:proofErr w:type="gramEnd"/>
     </w:p>
@@ -10104,37 +10191,37 @@
       <w:pPr>
         <w:pStyle w:val="Heading2"/>
       </w:pPr>
-      <w:bookmarkStart w:id="88" w:name="_Ref140061162"/>
-      <w:bookmarkStart w:id="89" w:name="_Toc251401940"/>
+      <w:bookmarkStart w:id="87" w:name="_Ref140061162"/>
+      <w:bookmarkStart w:id="88" w:name="_Toc251401940"/>
       <w:r>
         <w:t>Climate Change Table</w:t>
       </w:r>
+      <w:bookmarkEnd w:id="87"/>
       <w:bookmarkEnd w:id="88"/>
+    </w:p>
+    <w:p>
+      <w:pPr>
+        <w:pStyle w:val="textbody"/>
+      </w:pPr>
+      <w:r>
+        <w:t xml:space="preserve">This optional table specifies changes to certain parameters that </w:t>
+      </w:r>
+      <w:r>
+        <w:t xml:space="preserve">should </w:t>
+      </w:r>
+      <w:r>
+        <w:t>occur during the scenario due to changes in climate.  Each row in the table represents a change in the parameters at a particular year.</w:t>
+      </w:r>
+    </w:p>
+    <w:p>
+      <w:pPr>
+        <w:pStyle w:val="Heading3"/>
+      </w:pPr>
+      <w:bookmarkStart w:id="89" w:name="_Toc251401941"/>
+      <w:r>
+        <w:t>Year</w:t>
+      </w:r>
       <w:bookmarkEnd w:id="89"/>
-    </w:p>
-    <w:p>
-      <w:pPr>
-        <w:pStyle w:val="textbody"/>
-      </w:pPr>
-      <w:r>
-        <w:t xml:space="preserve">This optional table specifies changes to certain parameters that </w:t>
-      </w:r>
-      <w:r>
-        <w:t xml:space="preserve">should </w:t>
-      </w:r>
-      <w:r>
-        <w:t>occur during the scenario due to changes in climate.  Each row in the table represents a change in the parameters at a particular year.</w:t>
-      </w:r>
-    </w:p>
-    <w:p>
-      <w:pPr>
-        <w:pStyle w:val="Heading3"/>
-      </w:pPr>
-      <w:bookmarkStart w:id="90" w:name="_Toc251401941"/>
-      <w:r>
-        <w:t>Year</w:t>
-      </w:r>
-      <w:bookmarkEnd w:id="90"/>
     </w:p>
     <w:p>
       <w:pPr>
@@ -10242,6 +10329,7 @@
       </w:pPr>
       <w:proofErr w:type="gramStart"/>
       <w:r>
+        <w:lastRenderedPageBreak/>
         <w:t>end-</w:t>
       </w:r>
       <w:r>
@@ -10270,7 +10358,6 @@
         <w:pStyle w:val="textbody"/>
       </w:pPr>
       <w:r>
-        <w:lastRenderedPageBreak/>
         <w:t xml:space="preserve">The names </w:t>
       </w:r>
       <w:r>
@@ -10320,11 +10407,11 @@
       <w:pPr>
         <w:pStyle w:val="Heading3"/>
       </w:pPr>
-      <w:bookmarkStart w:id="91" w:name="_Toc251401942"/>
+      <w:bookmarkStart w:id="90" w:name="_Toc251401942"/>
       <w:r>
         <w:t>Parameter File</w:t>
       </w:r>
-      <w:bookmarkEnd w:id="91"/>
+      <w:bookmarkEnd w:id="90"/>
     </w:p>
     <w:p>
       <w:pPr>
@@ -10362,14 +10449,14 @@
       <w:pPr>
         <w:pStyle w:val="Heading1"/>
       </w:pPr>
-      <w:bookmarkStart w:id="92" w:name="_Ref140059391"/>
-      <w:bookmarkStart w:id="93" w:name="_Toc251401943"/>
+      <w:bookmarkStart w:id="91" w:name="_Ref140059391"/>
+      <w:bookmarkStart w:id="92" w:name="_Toc251401943"/>
       <w:r>
         <w:lastRenderedPageBreak/>
         <w:t>Input File – Age-only Disturbances</w:t>
       </w:r>
+      <w:bookmarkEnd w:id="91"/>
       <w:bookmarkEnd w:id="92"/>
-      <w:bookmarkEnd w:id="93"/>
     </w:p>
     <w:p>
       <w:pPr>
@@ -10418,13 +10505,13 @@
           <w:i/>
           <w:iCs/>
         </w:rPr>
+        <w:instrText xml:space="preserve"> \* MERGEFORMAT </w:instrText>
       </w:r>
       <w:r>
         <w:rPr>
           <w:i/>
           <w:iCs/>
         </w:rPr>
-        <w:instrText xml:space="preserve"> \* MERGEFORMAT </w:instrText>
       </w:r>
       <w:r>
         <w:rPr>
@@ -10497,12 +10584,12 @@
       <w:pPr>
         <w:pStyle w:val="Heading2"/>
       </w:pPr>
-      <w:bookmarkStart w:id="94" w:name="_Toc251401944"/>
+      <w:bookmarkStart w:id="93" w:name="_Toc251401944"/>
       <w:proofErr w:type="spellStart"/>
       <w:r>
         <w:t>LandisData</w:t>
       </w:r>
-      <w:bookmarkEnd w:id="94"/>
+      <w:bookmarkEnd w:id="93"/>
       <w:proofErr w:type="spellEnd"/>
     </w:p>
     <w:p>
@@ -10528,7 +10615,7 @@
       <w:pPr>
         <w:pStyle w:val="Heading2"/>
       </w:pPr>
-      <w:bookmarkStart w:id="95" w:name="_Toc251401945"/>
+      <w:bookmarkStart w:id="94" w:name="_Toc251401945"/>
       <w:proofErr w:type="spellStart"/>
       <w:r>
         <w:t>CohortBiomassReductions</w:t>
@@ -10537,25 +10624,25 @@
       <w:r>
         <w:t xml:space="preserve"> Table</w:t>
       </w:r>
+      <w:bookmarkEnd w:id="94"/>
+    </w:p>
+    <w:p>
+      <w:pPr>
+        <w:pStyle w:val="textbody"/>
+      </w:pPr>
+      <w:r>
+        <w:t>This table describes how much a dead cohort’s biomass is reduced by a disturbance before the biomass is added to the corresponding dead pool.  Each row describes the reductions associated with a particular type of disturbance.</w:t>
+      </w:r>
+    </w:p>
+    <w:p>
+      <w:pPr>
+        <w:pStyle w:val="Heading3"/>
+      </w:pPr>
+      <w:bookmarkStart w:id="95" w:name="_Toc251401946"/>
+      <w:r>
+        <w:t>Disturbance</w:t>
+      </w:r>
       <w:bookmarkEnd w:id="95"/>
-    </w:p>
-    <w:p>
-      <w:pPr>
-        <w:pStyle w:val="textbody"/>
-      </w:pPr>
-      <w:r>
-        <w:t>This table describes how much a dead cohort’s biomass is reduced by a disturbance before the biomass is added to the corresponding dead pool.  Each row describes the reductions associated with a particular type of disturbance.</w:t>
-      </w:r>
-    </w:p>
-    <w:p>
-      <w:pPr>
-        <w:pStyle w:val="Heading3"/>
-      </w:pPr>
-      <w:bookmarkStart w:id="96" w:name="_Toc251401946"/>
-      <w:r>
-        <w:t>Disturbance</w:t>
-      </w:r>
-      <w:bookmarkEnd w:id="96"/>
     </w:p>
     <w:p>
       <w:pPr>
@@ -10600,10 +10687,40 @@
       <w:pPr>
         <w:pStyle w:val="Heading3"/>
       </w:pPr>
-      <w:bookmarkStart w:id="97" w:name="_Toc251401947"/>
+      <w:bookmarkStart w:id="96" w:name="_Toc251401947"/>
       <w:r>
         <w:t>Woody</w:t>
       </w:r>
+      <w:bookmarkEnd w:id="96"/>
+    </w:p>
+    <w:p>
+      <w:pPr>
+        <w:pStyle w:val="textbody"/>
+      </w:pPr>
+      <w:r>
+        <w:t xml:space="preserve">This parameter is the percentage by which the disturbance reduces a dead cohort’s woody biomass.  Value: 0% </w:t>
+      </w:r>
+      <w:r>
+        <w:t xml:space="preserve">≤ </w:t>
+      </w:r>
+      <w:r>
+        <w:t xml:space="preserve">integer </w:t>
+      </w:r>
+      <w:r>
+        <w:t>percentage</w:t>
+      </w:r>
+      <w:r>
+        <w:t xml:space="preserve"> ≤ 100%.  The biomass remaining after the reduction is added to the dead woody pool at the site where the cohort was killed.</w:t>
+      </w:r>
+    </w:p>
+    <w:p>
+      <w:pPr>
+        <w:pStyle w:val="Heading3"/>
+      </w:pPr>
+      <w:bookmarkStart w:id="97" w:name="_Toc251401948"/>
+      <w:r>
+        <w:t>Non-Woody</w:t>
+      </w:r>
       <w:bookmarkEnd w:id="97"/>
     </w:p>
     <w:p>
@@ -10611,10 +10728,10 @@
         <w:pStyle w:val="textbody"/>
       </w:pPr>
       <w:r>
-        <w:t xml:space="preserve">This parameter is the percentage by which the disturbance reduces a dead cohort’s woody biomass.  Value: 0% </w:t>
-      </w:r>
-      <w:r>
-        <w:t xml:space="preserve">≤ </w:t>
+        <w:t>This parameter is the percentage by which the disturbance reduces a dead cohort’s non-woody biomass.  Value: 0</w:t>
+      </w:r>
+      <w:r>
+        <w:t xml:space="preserve">% ≤ </w:t>
       </w:r>
       <w:r>
         <w:t xml:space="preserve">integer </w:t>
@@ -10623,36 +10740,6 @@
         <w:t>percentage</w:t>
       </w:r>
       <w:r>
-        <w:t xml:space="preserve"> ≤ 100%.  The biomass remaining after the reduction is added to the dead woody pool at the site where the cohort was killed.</w:t>
-      </w:r>
-    </w:p>
-    <w:p>
-      <w:pPr>
-        <w:pStyle w:val="Heading3"/>
-      </w:pPr>
-      <w:bookmarkStart w:id="98" w:name="_Toc251401948"/>
-      <w:r>
-        <w:t>Non-Woody</w:t>
-      </w:r>
-      <w:bookmarkEnd w:id="98"/>
-    </w:p>
-    <w:p>
-      <w:pPr>
-        <w:pStyle w:val="textbody"/>
-      </w:pPr>
-      <w:r>
-        <w:t>This parameter is the percentage by which the disturbance reduces a dead cohort’s non-woody biomass.  Value: 0</w:t>
-      </w:r>
-      <w:r>
-        <w:t xml:space="preserve">% ≤ </w:t>
-      </w:r>
-      <w:r>
-        <w:t xml:space="preserve">integer </w:t>
-      </w:r>
-      <w:r>
-        <w:t>percentage</w:t>
-      </w:r>
-      <w:r>
         <w:t xml:space="preserve"> ≤ 100%.  The biomass remaining after the reduction</w:t>
       </w:r>
       <w:r>
@@ -10666,7 +10753,7 @@
       <w:pPr>
         <w:pStyle w:val="Heading2"/>
       </w:pPr>
-      <w:bookmarkStart w:id="99" w:name="_Toc251401949"/>
+      <w:bookmarkStart w:id="98" w:name="_Toc251401949"/>
       <w:proofErr w:type="spellStart"/>
       <w:r>
         <w:lastRenderedPageBreak/>
@@ -10679,25 +10766,25 @@
       <w:r>
         <w:t xml:space="preserve"> Table</w:t>
       </w:r>
+      <w:bookmarkEnd w:id="98"/>
+    </w:p>
+    <w:p>
+      <w:pPr>
+        <w:pStyle w:val="textbody"/>
+      </w:pPr>
+      <w:r>
+        <w:t>This table describes how much a disturbance reduces the dead biomass pools at the sites it disturbs.  Each row describes the reductions associated with a particular type of disturbance.</w:t>
+      </w:r>
+    </w:p>
+    <w:p>
+      <w:pPr>
+        <w:pStyle w:val="Heading3"/>
+      </w:pPr>
+      <w:bookmarkStart w:id="99" w:name="_Toc251401950"/>
+      <w:r>
+        <w:t>Disturbance</w:t>
+      </w:r>
       <w:bookmarkEnd w:id="99"/>
-    </w:p>
-    <w:p>
-      <w:pPr>
-        <w:pStyle w:val="textbody"/>
-      </w:pPr>
-      <w:r>
-        <w:t>This table describes how much a disturbance reduces the dead biomass pools at the sites it disturbs.  Each row describes the reductions associated with a particular type of disturbance.</w:t>
-      </w:r>
-    </w:p>
-    <w:p>
-      <w:pPr>
-        <w:pStyle w:val="Heading3"/>
-      </w:pPr>
-      <w:bookmarkStart w:id="100" w:name="_Toc251401950"/>
-      <w:r>
-        <w:t>Disturbance</w:t>
-      </w:r>
-      <w:bookmarkEnd w:id="100"/>
     </w:p>
     <w:p>
       <w:pPr>
@@ -10739,10 +10826,37 @@
       <w:pPr>
         <w:pStyle w:val="Heading3"/>
       </w:pPr>
-      <w:bookmarkStart w:id="101" w:name="_Toc251401951"/>
+      <w:bookmarkStart w:id="100" w:name="_Toc251401951"/>
       <w:r>
         <w:t>Woody</w:t>
       </w:r>
+      <w:bookmarkEnd w:id="100"/>
+    </w:p>
+    <w:p>
+      <w:pPr>
+        <w:pStyle w:val="textbody"/>
+      </w:pPr>
+      <w:r>
+        <w:t xml:space="preserve">This parameter is the percentage by which the disturbance reduces a </w:t>
+      </w:r>
+      <w:r>
+        <w:t xml:space="preserve">site’s dead woody biomass.  Value: 0% ≤ </w:t>
+      </w:r>
+      <w:r>
+        <w:t xml:space="preserve">integer </w:t>
+      </w:r>
+      <w:r>
+        <w:t>percentage ≤ 100%.</w:t>
+      </w:r>
+    </w:p>
+    <w:p>
+      <w:pPr>
+        <w:pStyle w:val="Heading3"/>
+      </w:pPr>
+      <w:bookmarkStart w:id="101" w:name="_Toc251401952"/>
+      <w:r>
+        <w:t>Non-Woody</w:t>
+      </w:r>
       <w:bookmarkEnd w:id="101"/>
     </w:p>
     <w:p>
@@ -10750,10 +10864,7 @@
         <w:pStyle w:val="textbody"/>
       </w:pPr>
       <w:r>
-        <w:t xml:space="preserve">This parameter is the percentage by which the disturbance reduces a </w:t>
-      </w:r>
-      <w:r>
-        <w:t xml:space="preserve">site’s dead woody biomass.  Value: 0% ≤ </w:t>
+        <w:t xml:space="preserve">This parameter is the percentage by which the disturbance reduces a site’s dead non-woody biomass.  Value: 0% ≤ </w:t>
       </w:r>
       <w:r>
         <w:t xml:space="preserve">integer </w:t>
@@ -10764,45 +10875,21 @@
     </w:p>
     <w:p>
       <w:pPr>
-        <w:pStyle w:val="Heading3"/>
-      </w:pPr>
-      <w:bookmarkStart w:id="102" w:name="_Toc251401952"/>
-      <w:r>
-        <w:t>Non-Woody</w:t>
-      </w:r>
-      <w:bookmarkEnd w:id="102"/>
-    </w:p>
-    <w:p>
-      <w:pPr>
         <w:pStyle w:val="textbody"/>
       </w:pPr>
-      <w:r>
-        <w:t xml:space="preserve">This parameter is the percentage by which the disturbance reduces a site’s dead non-woody biomass.  Value: 0% ≤ </w:t>
-      </w:r>
-      <w:r>
-        <w:t xml:space="preserve">integer </w:t>
-      </w:r>
-      <w:r>
-        <w:t>percentage ≤ 100%.</w:t>
-      </w:r>
-    </w:p>
-    <w:p>
-      <w:pPr>
-        <w:pStyle w:val="textbody"/>
-      </w:pPr>
     </w:p>
     <w:p>
       <w:pPr>
         <w:pStyle w:val="Heading1"/>
       </w:pPr>
-      <w:bookmarkStart w:id="103" w:name="_Ref140059554"/>
-      <w:bookmarkStart w:id="104" w:name="_Toc251401953"/>
+      <w:bookmarkStart w:id="102" w:name="_Ref140059554"/>
+      <w:bookmarkStart w:id="103" w:name="_Toc251401953"/>
       <w:r>
         <w:lastRenderedPageBreak/>
         <w:t>Input File – Climate Change</w:t>
       </w:r>
+      <w:bookmarkEnd w:id="102"/>
       <w:bookmarkEnd w:id="103"/>
-      <w:bookmarkEnd w:id="104"/>
     </w:p>
     <w:p>
       <w:pPr>
@@ -10889,12 +10976,12 @@
       <w:pPr>
         <w:pStyle w:val="Heading2"/>
       </w:pPr>
-      <w:bookmarkStart w:id="105" w:name="_Toc251401954"/>
+      <w:bookmarkStart w:id="104" w:name="_Toc251401954"/>
       <w:proofErr w:type="spellStart"/>
       <w:r>
         <w:t>LandisData</w:t>
       </w:r>
-      <w:bookmarkEnd w:id="105"/>
+      <w:bookmarkEnd w:id="104"/>
       <w:proofErr w:type="spellEnd"/>
     </w:p>
     <w:p>
@@ -10941,7 +11028,7 @@
         </w:tabs>
         <w:ind w:left="648" w:hanging="648"/>
       </w:pPr>
-      <w:bookmarkStart w:id="106" w:name="_Toc251401955"/>
+      <w:bookmarkStart w:id="105" w:name="_Toc251401955"/>
       <w:proofErr w:type="spellStart"/>
       <w:r>
         <w:t>MinRelativeBiomass</w:t>
@@ -10950,7 +11037,7 @@
       <w:r>
         <w:t xml:space="preserve"> Table</w:t>
       </w:r>
-      <w:bookmarkEnd w:id="106"/>
+      <w:bookmarkEnd w:id="105"/>
     </w:p>
     <w:p>
       <w:pPr>
@@ -10990,7 +11077,7 @@
         </w:tabs>
         <w:ind w:left="648" w:hanging="648"/>
       </w:pPr>
-      <w:bookmarkStart w:id="107" w:name="_Toc251401956"/>
+      <w:bookmarkStart w:id="106" w:name="_Toc251401956"/>
       <w:proofErr w:type="spellStart"/>
       <w:r>
         <w:t>SufficientLight</w:t>
@@ -10999,7 +11086,7 @@
       <w:r>
         <w:t xml:space="preserve"> Table</w:t>
       </w:r>
-      <w:bookmarkEnd w:id="107"/>
+      <w:bookmarkEnd w:id="106"/>
     </w:p>
     <w:p>
       <w:pPr>
@@ -11026,7 +11113,7 @@
         </w:tabs>
         <w:ind w:left="648" w:hanging="648"/>
       </w:pPr>
-      <w:bookmarkStart w:id="108" w:name="_Toc251401957"/>
+      <w:bookmarkStart w:id="107" w:name="_Toc251401957"/>
       <w:proofErr w:type="spellStart"/>
       <w:r>
         <w:t>BiomassParameters</w:t>
@@ -11035,6 +11122,38 @@
       <w:r>
         <w:t xml:space="preserve"> Table</w:t>
       </w:r>
+      <w:bookmarkEnd w:id="107"/>
+    </w:p>
+    <w:p>
+      <w:pPr>
+        <w:pStyle w:val="textbody"/>
+      </w:pPr>
+      <w:r>
+        <w:t xml:space="preserve">This table contains species’ biomass parameters.  </w:t>
+      </w:r>
+      <w:r>
+        <w:t xml:space="preserve">  The table has the same format as its counterpart in the main input file</w:t>
+      </w:r>
+      <w:r>
+        <w:t xml:space="preserve"> (see above</w:t>
+      </w:r>
+      <w:r>
+        <w:t>).</w:t>
+      </w:r>
+    </w:p>
+    <w:p>
+      <w:pPr>
+        <w:pStyle w:val="Heading2"/>
+      </w:pPr>
+      <w:bookmarkStart w:id="108" w:name="_Toc251401958"/>
+      <w:proofErr w:type="spellStart"/>
+      <w:r>
+        <w:t>EcoregionParameters</w:t>
+      </w:r>
+      <w:proofErr w:type="spellEnd"/>
+      <w:r>
+        <w:t xml:space="preserve"> Tables</w:t>
+      </w:r>
       <w:bookmarkEnd w:id="108"/>
     </w:p>
     <w:p>
@@ -11042,13 +11161,33 @@
         <w:pStyle w:val="textbody"/>
       </w:pPr>
       <w:r>
-        <w:t xml:space="preserve">This table contains species’ biomass parameters.  </w:t>
-      </w:r>
-      <w:r>
-        <w:t xml:space="preserve">  The table has the same format as its counterpart in the main input file</w:t>
-      </w:r>
-      <w:r>
-        <w:t xml:space="preserve"> (see above</w:t>
+        <w:t>This table contains ecoregion parameters.  The table has the same format as its counterpart in the main input file.</w:t>
+      </w:r>
+    </w:p>
+    <w:p>
+      <w:pPr>
+        <w:pStyle w:val="Heading2"/>
+      </w:pPr>
+      <w:bookmarkStart w:id="109" w:name="_Toc251401959"/>
+      <w:proofErr w:type="spellStart"/>
+      <w:r>
+        <w:t>EstablishmentProbabilities</w:t>
+      </w:r>
+      <w:proofErr w:type="spellEnd"/>
+      <w:r>
+        <w:t xml:space="preserve"> Table</w:t>
+      </w:r>
+      <w:bookmarkEnd w:id="109"/>
+    </w:p>
+    <w:p>
+      <w:pPr>
+        <w:pStyle w:val="textbody"/>
+      </w:pPr>
+      <w:r>
+        <w:t xml:space="preserve">This table contains the probabilities that species establish in various ecoregions.  The table has the same format as its counterpart in the main input file </w:t>
+      </w:r>
+      <w:r>
+        <w:t>(see above</w:t>
       </w:r>
       <w:r>
         <w:t>).</w:t>
@@ -11058,109 +11197,57 @@
       <w:pPr>
         <w:pStyle w:val="Heading2"/>
       </w:pPr>
-      <w:bookmarkStart w:id="109" w:name="_Toc251401958"/>
+      <w:bookmarkStart w:id="110" w:name="_Toc251401960"/>
       <w:proofErr w:type="spellStart"/>
       <w:r>
-        <w:t>EcoregionParameters</w:t>
+        <w:t>MaximumANPP</w:t>
       </w:r>
       <w:proofErr w:type="spellEnd"/>
       <w:r>
-        <w:t xml:space="preserve"> Tables</w:t>
-      </w:r>
-      <w:bookmarkEnd w:id="109"/>
+        <w:t xml:space="preserve"> Table</w:t>
+      </w:r>
+      <w:bookmarkEnd w:id="110"/>
     </w:p>
     <w:p>
       <w:pPr>
         <w:pStyle w:val="textbody"/>
       </w:pPr>
       <w:r>
-        <w:t>This table contains ecoregion parameters.  The table has the same format as its counterpart in the main input file.</w:t>
+        <w:t xml:space="preserve">This </w:t>
+      </w:r>
+      <w:r>
+        <w:t>table contains</w:t>
+      </w:r>
+      <w:r>
+        <w:t xml:space="preserve"> the maximum ANPP (aboveground net primary production) for species in </w:t>
+      </w:r>
+      <w:r>
+        <w:t>various</w:t>
+      </w:r>
+      <w:r>
+        <w:t xml:space="preserve"> ecoregion</w:t>
+      </w:r>
+      <w:r>
+        <w:t>s</w:t>
+      </w:r>
+      <w:r>
+        <w:t>.</w:t>
+      </w:r>
+      <w:r>
+        <w:t xml:space="preserve">  The table has the same format as its counterpart in the main input file (see </w:t>
+      </w:r>
+      <w:r>
+        <w:t>above</w:t>
+      </w:r>
+      <w:r>
+        <w:t>).</w:t>
       </w:r>
     </w:p>
     <w:p>
       <w:pPr>
         <w:pStyle w:val="Heading2"/>
       </w:pPr>
-      <w:bookmarkStart w:id="110" w:name="_Toc251401959"/>
-      <w:proofErr w:type="spellStart"/>
-      <w:r>
-        <w:t>EstablishmentProbabilities</w:t>
-      </w:r>
-      <w:proofErr w:type="spellEnd"/>
-      <w:r>
-        <w:t xml:space="preserve"> Table</w:t>
-      </w:r>
-      <w:bookmarkEnd w:id="110"/>
-    </w:p>
-    <w:p>
-      <w:pPr>
-        <w:pStyle w:val="textbody"/>
-      </w:pPr>
-      <w:r>
-        <w:t xml:space="preserve">This table contains the probabilities that species establish in various ecoregions.  The table has the same format as its counterpart in the main input file </w:t>
-      </w:r>
-      <w:r>
-        <w:t>(see above</w:t>
-      </w:r>
-      <w:r>
-        <w:t>).</w:t>
-      </w:r>
-    </w:p>
-    <w:p>
-      <w:pPr>
-        <w:pStyle w:val="Heading2"/>
-      </w:pPr>
-      <w:bookmarkStart w:id="111" w:name="_Toc251401960"/>
-      <w:proofErr w:type="spellStart"/>
-      <w:r>
-        <w:t>MaximumANPP</w:t>
-      </w:r>
-      <w:proofErr w:type="spellEnd"/>
-      <w:r>
-        <w:t xml:space="preserve"> Table</w:t>
-      </w:r>
-      <w:bookmarkEnd w:id="111"/>
-    </w:p>
-    <w:p>
-      <w:pPr>
-        <w:pStyle w:val="textbody"/>
-      </w:pPr>
-      <w:r>
-        <w:t xml:space="preserve">This </w:t>
-      </w:r>
-      <w:r>
-        <w:t>table contains</w:t>
-      </w:r>
-      <w:r>
-        <w:t xml:space="preserve"> the maximum ANPP (aboveground net primary production) for species in </w:t>
-      </w:r>
-      <w:r>
-        <w:t>various</w:t>
-      </w:r>
-      <w:r>
-        <w:t xml:space="preserve"> ecoregion</w:t>
-      </w:r>
-      <w:r>
-        <w:t>s</w:t>
-      </w:r>
-      <w:r>
-        <w:t>.</w:t>
-      </w:r>
-      <w:r>
-        <w:t xml:space="preserve">  The table has the same format as its counterpart in the main input file (see </w:t>
-      </w:r>
-      <w:r>
-        <w:t>above</w:t>
-      </w:r>
-      <w:r>
-        <w:t>).</w:t>
-      </w:r>
-    </w:p>
-    <w:p>
-      <w:pPr>
-        <w:pStyle w:val="Heading2"/>
-      </w:pPr>
-      <w:bookmarkStart w:id="112" w:name="_Toc251401961"/>
+      <w:bookmarkStart w:id="111" w:name="_Toc251401961"/>
       <w:proofErr w:type="spellStart"/>
       <w:r>
         <w:lastRenderedPageBreak/>
@@ -11173,7 +11260,7 @@
       <w:r>
         <w:t>Table</w:t>
       </w:r>
-      <w:bookmarkEnd w:id="112"/>
+      <w:bookmarkEnd w:id="111"/>
     </w:p>
     <w:p>
       <w:pPr>
@@ -11205,27 +11292,27 @@
       <w:pPr>
         <w:pStyle w:val="Heading1"/>
       </w:pPr>
-      <w:bookmarkStart w:id="113" w:name="_Toc112490864"/>
-      <w:bookmarkStart w:id="114" w:name="_Toc251401962"/>
+      <w:bookmarkStart w:id="112" w:name="_Toc112490864"/>
+      <w:bookmarkStart w:id="113" w:name="_Toc251401962"/>
       <w:r>
         <w:lastRenderedPageBreak/>
         <w:t xml:space="preserve">Example </w:t>
       </w:r>
+      <w:bookmarkEnd w:id="112"/>
+      <w:r>
+        <w:t>Inputs</w:t>
+      </w:r>
       <w:bookmarkEnd w:id="113"/>
-      <w:r>
-        <w:t>Inputs</w:t>
+    </w:p>
+    <w:p>
+      <w:pPr>
+        <w:pStyle w:val="Heading2"/>
+      </w:pPr>
+      <w:bookmarkStart w:id="114" w:name="_Toc251401963"/>
+      <w:r>
+        <w:t>Main Parameter File</w:t>
       </w:r>
       <w:bookmarkEnd w:id="114"/>
-    </w:p>
-    <w:p>
-      <w:pPr>
-        <w:pStyle w:val="Heading2"/>
-      </w:pPr>
-      <w:bookmarkStart w:id="115" w:name="_Toc251401963"/>
-      <w:r>
-        <w:t>Main Parameter File</w:t>
-      </w:r>
-      <w:bookmarkEnd w:id="115"/>
     </w:p>
     <w:p>
       <w:pPr>
@@ -12593,11 +12680,11 @@
       <w:pPr>
         <w:pStyle w:val="Heading2"/>
       </w:pPr>
-      <w:bookmarkStart w:id="116" w:name="_Toc251401964"/>
+      <w:bookmarkStart w:id="115" w:name="_Toc251401964"/>
       <w:r>
         <w:t>Age-only Disturbances</w:t>
       </w:r>
-      <w:bookmarkEnd w:id="116"/>
+      <w:bookmarkEnd w:id="115"/>
     </w:p>
     <w:p>
       <w:pPr>
@@ -12988,11 +13075,11 @@
       <w:pPr>
         <w:pStyle w:val="Heading2"/>
       </w:pPr>
-      <w:bookmarkStart w:id="117" w:name="_Toc251401965"/>
+      <w:bookmarkStart w:id="116" w:name="_Toc251401965"/>
       <w:r>
         <w:t>Climate Change Inputs</w:t>
       </w:r>
-      <w:bookmarkEnd w:id="117"/>
+      <w:bookmarkEnd w:id="116"/>
     </w:p>
     <w:p>
       <w:pPr>
@@ -14153,16 +14240,16 @@
           <w:numId w:val="5"/>
         </w:numPr>
       </w:pPr>
-      <w:bookmarkStart w:id="118" w:name="_Ref109371329"/>
-      <w:bookmarkStart w:id="119" w:name="_Toc133339122"/>
-      <w:bookmarkStart w:id="120" w:name="_Toc282434158"/>
+      <w:bookmarkStart w:id="117" w:name="_Ref109371329"/>
+      <w:bookmarkStart w:id="118" w:name="_Toc133339122"/>
+      <w:bookmarkStart w:id="119" w:name="_Toc282434158"/>
       <w:r>
         <w:lastRenderedPageBreak/>
         <w:t>Initial Communities Input File</w:t>
       </w:r>
+      <w:bookmarkEnd w:id="117"/>
       <w:bookmarkEnd w:id="118"/>
       <w:bookmarkEnd w:id="119"/>
-      <w:bookmarkEnd w:id="120"/>
     </w:p>
     <w:p>
       <w:pPr>
@@ -14180,13 +14267,13 @@
           <w:numId w:val="5"/>
         </w:numPr>
       </w:pPr>
-      <w:bookmarkStart w:id="121" w:name="_Toc133339123"/>
-      <w:bookmarkStart w:id="122" w:name="_Toc282434159"/>
+      <w:bookmarkStart w:id="120" w:name="_Toc133339123"/>
+      <w:bookmarkStart w:id="121" w:name="_Toc282434159"/>
       <w:r>
         <w:t>Example File</w:t>
       </w:r>
+      <w:bookmarkEnd w:id="120"/>
       <w:bookmarkEnd w:id="121"/>
-      <w:bookmarkEnd w:id="122"/>
     </w:p>
     <w:p>
       <w:pPr>
@@ -14775,15 +14862,15 @@
           <w:numId w:val="5"/>
         </w:numPr>
       </w:pPr>
-      <w:bookmarkStart w:id="123" w:name="_Toc133339124"/>
-      <w:bookmarkStart w:id="124" w:name="_Toc282434160"/>
+      <w:bookmarkStart w:id="122" w:name="_Toc133339124"/>
+      <w:bookmarkStart w:id="123" w:name="_Toc282434160"/>
       <w:proofErr w:type="spellStart"/>
       <w:r>
         <w:lastRenderedPageBreak/>
         <w:t>LandisData</w:t>
       </w:r>
+      <w:bookmarkEnd w:id="122"/>
       <w:bookmarkEnd w:id="123"/>
-      <w:bookmarkEnd w:id="124"/>
       <w:proofErr w:type="spellEnd"/>
     </w:p>
     <w:p>
@@ -14813,13 +14900,13 @@
           <w:numId w:val="5"/>
         </w:numPr>
       </w:pPr>
-      <w:bookmarkStart w:id="125" w:name="_Toc133339125"/>
-      <w:bookmarkStart w:id="126" w:name="_Toc282434161"/>
+      <w:bookmarkStart w:id="124" w:name="_Toc133339125"/>
+      <w:bookmarkStart w:id="125" w:name="_Toc282434161"/>
       <w:r>
         <w:t>Initial Community Class Definitions</w:t>
       </w:r>
+      <w:bookmarkEnd w:id="124"/>
       <w:bookmarkEnd w:id="125"/>
-      <w:bookmarkEnd w:id="126"/>
     </w:p>
     <w:p>
       <w:pPr>
@@ -14838,14 +14925,14 @@
         </w:numPr>
         <w:ind w:left="864" w:hanging="864"/>
       </w:pPr>
-      <w:bookmarkStart w:id="127" w:name="_Toc133339126"/>
-      <w:bookmarkStart w:id="128" w:name="_Toc282434162"/>
+      <w:bookmarkStart w:id="126" w:name="_Toc133339126"/>
+      <w:bookmarkStart w:id="127" w:name="_Toc282434162"/>
       <w:proofErr w:type="spellStart"/>
       <w:r>
         <w:t>MapCode</w:t>
       </w:r>
+      <w:bookmarkEnd w:id="126"/>
       <w:bookmarkEnd w:id="127"/>
-      <w:bookmarkEnd w:id="128"/>
       <w:proofErr w:type="spellEnd"/>
     </w:p>
     <w:p>
@@ -14873,13 +14960,13 @@
         </w:numPr>
         <w:ind w:left="864" w:hanging="864"/>
       </w:pPr>
-      <w:bookmarkStart w:id="129" w:name="_Toc133339127"/>
-      <w:bookmarkStart w:id="130" w:name="_Toc282434163"/>
+      <w:bookmarkStart w:id="128" w:name="_Toc133339127"/>
+      <w:bookmarkStart w:id="129" w:name="_Toc282434163"/>
       <w:r>
         <w:t>Species Present</w:t>
       </w:r>
+      <w:bookmarkEnd w:id="128"/>
       <w:bookmarkEnd w:id="129"/>
-      <w:bookmarkEnd w:id="130"/>
     </w:p>
     <w:p>
       <w:pPr>
@@ -14997,13 +15084,13 @@
         </w:numPr>
         <w:ind w:left="864" w:hanging="864"/>
       </w:pPr>
-      <w:bookmarkStart w:id="131" w:name="_Toc133339128"/>
-      <w:bookmarkStart w:id="132" w:name="_Toc282434164"/>
+      <w:bookmarkStart w:id="130" w:name="_Toc133339128"/>
+      <w:bookmarkStart w:id="131" w:name="_Toc282434164"/>
       <w:r>
         <w:t>Grouping Species Ages into Cohorts</w:t>
       </w:r>
+      <w:bookmarkEnd w:id="130"/>
       <w:bookmarkEnd w:id="131"/>
-      <w:bookmarkEnd w:id="132"/>
     </w:p>
     <w:p>
       <w:pPr>
@@ -15224,7 +15311,7 @@
         <w:rFonts w:ascii="Arial" w:hAnsi="Arial" w:cs="Arial"/>
         <w:noProof/>
       </w:rPr>
-      <w:t>15</w:t>
+      <w:t>14</w:t>
     </w:r>
     <w:r>
       <w:rPr>
@@ -16073,6 +16160,7 @@
   <w:style w:type="paragraph" w:default="1" w:styleId="Normal">
     <w:name w:val="Normal"/>
     <w:qFormat/>
+    <w:rsid w:val="00633537"/>
     <w:rPr>
       <w:sz w:val="24"/>
       <w:szCs w:val="24"/>
@@ -16084,6 +16172,7 @@
     <w:next w:val="textbody"/>
     <w:uiPriority w:val="99"/>
     <w:qFormat/>
+    <w:rsid w:val="00633537"/>
     <w:pPr>
       <w:pageBreakBefore/>
       <w:numPr>
@@ -16104,6 +16193,7 @@
     <w:next w:val="textbody"/>
     <w:uiPriority w:val="99"/>
     <w:qFormat/>
+    <w:rsid w:val="00633537"/>
     <w:pPr>
       <w:numPr>
         <w:ilvl w:val="1"/>
@@ -16123,6 +16213,7 @@
     <w:next w:val="textbody"/>
     <w:uiPriority w:val="99"/>
     <w:qFormat/>
+    <w:rsid w:val="00633537"/>
     <w:pPr>
       <w:numPr>
         <w:ilvl w:val="2"/>
@@ -16142,6 +16233,7 @@
     <w:next w:val="textbody"/>
     <w:uiPriority w:val="99"/>
     <w:qFormat/>
+    <w:rsid w:val="00633537"/>
     <w:pPr>
       <w:numPr>
         <w:ilvl w:val="3"/>
@@ -16164,6 +16256,7 @@
     <w:next w:val="Normal"/>
     <w:uiPriority w:val="99"/>
     <w:qFormat/>
+    <w:rsid w:val="00633537"/>
     <w:pPr>
       <w:numPr>
         <w:ilvl w:val="4"/>
@@ -16187,6 +16280,7 @@
     <w:next w:val="Normal"/>
     <w:uiPriority w:val="99"/>
     <w:qFormat/>
+    <w:rsid w:val="00633537"/>
     <w:pPr>
       <w:numPr>
         <w:ilvl w:val="5"/>
@@ -16208,6 +16302,7 @@
     <w:next w:val="Normal"/>
     <w:uiPriority w:val="99"/>
     <w:qFormat/>
+    <w:rsid w:val="00633537"/>
     <w:pPr>
       <w:numPr>
         <w:ilvl w:val="6"/>
@@ -16223,6 +16318,7 @@
     <w:next w:val="Normal"/>
     <w:uiPriority w:val="99"/>
     <w:qFormat/>
+    <w:rsid w:val="00633537"/>
     <w:pPr>
       <w:numPr>
         <w:ilvl w:val="7"/>
@@ -16242,6 +16338,7 @@
     <w:next w:val="Normal"/>
     <w:uiPriority w:val="99"/>
     <w:qFormat/>
+    <w:rsid w:val="00633537"/>
     <w:pPr>
       <w:numPr>
         <w:ilvl w:val="8"/>
@@ -16258,11 +16355,16 @@
   </w:style>
   <w:style w:type="character" w:default="1" w:styleId="DefaultParagraphFont">
     <w:name w:val="Default Paragraph Font"/>
+    <w:uiPriority w:val="1"/>
     <w:semiHidden/>
+    <w:unhideWhenUsed/>
   </w:style>
   <w:style w:type="table" w:default="1" w:styleId="TableNormal">
     <w:name w:val="Normal Table"/>
+    <w:uiPriority w:val="99"/>
     <w:semiHidden/>
+    <w:unhideWhenUsed/>
+    <w:qFormat/>
     <w:tblPr>
       <w:tblInd w:w="0" w:type="dxa"/>
       <w:tblCellMar>
@@ -16275,11 +16377,14 @@
   </w:style>
   <w:style w:type="numbering" w:default="1" w:styleId="NoList">
     <w:name w:val="No List"/>
+    <w:uiPriority w:val="99"/>
     <w:semiHidden/>
+    <w:unhideWhenUsed/>
   </w:style>
   <w:style w:type="paragraph" w:customStyle="1" w:styleId="heading">
     <w:name w:val="heading"/>
     <w:basedOn w:val="textbody"/>
+    <w:rsid w:val="00633537"/>
     <w:pPr>
       <w:keepNext/>
       <w:ind w:left="0" w:right="0"/>
@@ -16293,6 +16398,7 @@
     <w:basedOn w:val="Normal"/>
     <w:link w:val="textbodyChar"/>
     <w:uiPriority w:val="99"/>
+    <w:rsid w:val="00633537"/>
     <w:pPr>
       <w:spacing w:after="120"/>
       <w:ind w:left="1152" w:right="1008"/>
@@ -16301,6 +16407,7 @@
   <w:style w:type="paragraph" w:customStyle="1" w:styleId="text">
     <w:name w:val="text"/>
     <w:basedOn w:val="Normal"/>
+    <w:rsid w:val="00633537"/>
     <w:pPr>
       <w:spacing w:before="120" w:after="120"/>
     </w:pPr>
@@ -16314,6 +16421,7 @@
     <w:name w:val="footnote text"/>
     <w:basedOn w:val="Normal"/>
     <w:semiHidden/>
+    <w:rsid w:val="00633537"/>
     <w:rPr>
       <w:sz w:val="20"/>
       <w:szCs w:val="20"/>
@@ -16323,6 +16431,7 @@
     <w:name w:val="footnote reference"/>
     <w:basedOn w:val="DefaultParagraphFont"/>
     <w:semiHidden/>
+    <w:rsid w:val="00633537"/>
     <w:rPr>
       <w:rFonts w:cs="Times New Roman"/>
       <w:vertAlign w:val="superscript"/>
@@ -16331,6 +16440,7 @@
   <w:style w:type="paragraph" w:styleId="Header">
     <w:name w:val="header"/>
     <w:basedOn w:val="Normal"/>
+    <w:rsid w:val="00633537"/>
     <w:pPr>
       <w:pBdr>
         <w:top w:val="single" w:sz="8" w:space="3" w:color="auto"/>
@@ -16350,6 +16460,7 @@
   <w:style w:type="paragraph" w:styleId="Footer">
     <w:name w:val="footer"/>
     <w:basedOn w:val="Normal"/>
+    <w:rsid w:val="00633537"/>
     <w:pPr>
       <w:tabs>
         <w:tab w:val="center" w:pos="4680"/>
@@ -16366,6 +16477,7 @@
     <w:name w:val="figure caption"/>
     <w:basedOn w:val="text"/>
     <w:next w:val="text"/>
+    <w:rsid w:val="00633537"/>
     <w:pPr>
       <w:spacing w:before="0" w:after="0"/>
       <w:jc w:val="center"/>
@@ -16382,6 +16494,7 @@
     <w:name w:val="Balloon Text"/>
     <w:basedOn w:val="Normal"/>
     <w:semiHidden/>
+    <w:rsid w:val="00633537"/>
     <w:rPr>
       <w:rFonts w:ascii="Tahoma" w:hAnsi="Tahoma" w:cs="Tahoma"/>
       <w:sz w:val="16"/>
@@ -16391,6 +16504,7 @@
   <w:style w:type="paragraph" w:customStyle="1" w:styleId="tabletext">
     <w:name w:val="table text"/>
     <w:basedOn w:val="text"/>
+    <w:rsid w:val="00633537"/>
     <w:pPr>
       <w:spacing w:before="40" w:after="40"/>
     </w:pPr>
@@ -16400,6 +16514,7 @@
     <w:basedOn w:val="Normal"/>
     <w:next w:val="Normal"/>
     <w:qFormat/>
+    <w:rsid w:val="00633537"/>
     <w:pPr>
       <w:spacing w:before="120" w:after="120"/>
     </w:pPr>
@@ -16414,6 +16529,7 @@
     <w:name w:val="table title"/>
     <w:basedOn w:val="tabletext"/>
     <w:next w:val="tabletext"/>
+    <w:rsid w:val="00633537"/>
     <w:pPr>
       <w:framePr w:hSpace="180" w:wrap="auto" w:vAnchor="page" w:hAnchor="margin" w:xAlign="center" w:y="1621"/>
       <w:pBdr>
@@ -16425,6 +16541,7 @@
     <w:name w:val="Appendix 1"/>
     <w:basedOn w:val="Heading1"/>
     <w:next w:val="textbody"/>
+    <w:rsid w:val="00633537"/>
     <w:pPr>
       <w:numPr>
         <w:numId w:val="1"/>
@@ -16434,6 +16551,7 @@
   <w:style w:type="paragraph" w:customStyle="1" w:styleId="tablecaption">
     <w:name w:val="table caption"/>
     <w:basedOn w:val="figurecaption"/>
+    <w:rsid w:val="00633537"/>
     <w:pPr>
       <w:keepNext/>
       <w:spacing w:before="480"/>
@@ -16442,6 +16560,7 @@
   <w:style w:type="paragraph" w:customStyle="1" w:styleId="Equation">
     <w:name w:val="Equation"/>
     <w:basedOn w:val="textbody"/>
+    <w:rsid w:val="00633537"/>
     <w:pPr>
       <w:ind w:left="3420" w:hanging="1800"/>
     </w:pPr>
@@ -16452,6 +16571,7 @@
     <w:next w:val="Normal"/>
     <w:autoRedefine/>
     <w:semiHidden/>
+    <w:rsid w:val="00633537"/>
     <w:pPr>
       <w:spacing w:before="120" w:after="120"/>
     </w:pPr>
@@ -16469,6 +16589,7 @@
     <w:next w:val="Normal"/>
     <w:autoRedefine/>
     <w:semiHidden/>
+    <w:rsid w:val="00633537"/>
     <w:pPr>
       <w:ind w:left="240"/>
     </w:pPr>
@@ -16483,6 +16604,7 @@
     <w:next w:val="Normal"/>
     <w:autoRedefine/>
     <w:semiHidden/>
+    <w:rsid w:val="00633537"/>
     <w:pPr>
       <w:ind w:left="480"/>
     </w:pPr>
@@ -16499,6 +16621,7 @@
     <w:next w:val="Normal"/>
     <w:autoRedefine/>
     <w:semiHidden/>
+    <w:rsid w:val="00633537"/>
     <w:pPr>
       <w:ind w:left="720"/>
     </w:pPr>
@@ -16513,6 +16636,7 @@
     <w:next w:val="Normal"/>
     <w:autoRedefine/>
     <w:semiHidden/>
+    <w:rsid w:val="00633537"/>
     <w:pPr>
       <w:ind w:left="960"/>
     </w:pPr>
@@ -16527,6 +16651,7 @@
     <w:next w:val="Normal"/>
     <w:autoRedefine/>
     <w:semiHidden/>
+    <w:rsid w:val="00633537"/>
     <w:pPr>
       <w:ind w:left="1200"/>
     </w:pPr>
@@ -16541,6 +16666,7 @@
     <w:next w:val="Normal"/>
     <w:autoRedefine/>
     <w:semiHidden/>
+    <w:rsid w:val="00633537"/>
     <w:pPr>
       <w:ind w:left="1440"/>
     </w:pPr>
@@ -16555,6 +16681,7 @@
     <w:next w:val="Normal"/>
     <w:autoRedefine/>
     <w:semiHidden/>
+    <w:rsid w:val="00633537"/>
     <w:pPr>
       <w:ind w:left="1680"/>
     </w:pPr>
@@ -16569,6 +16696,7 @@
     <w:next w:val="Normal"/>
     <w:autoRedefine/>
     <w:semiHidden/>
+    <w:rsid w:val="00633537"/>
     <w:pPr>
       <w:ind w:left="1920"/>
     </w:pPr>
@@ -16581,6 +16709,7 @@
     <w:name w:val="text input file"/>
     <w:basedOn w:val="commandprompt"/>
     <w:uiPriority w:val="99"/>
+    <w:rsid w:val="00633537"/>
     <w:pPr>
       <w:spacing w:after="0"/>
     </w:pPr>
@@ -16588,6 +16717,7 @@
   <w:style w:type="paragraph" w:customStyle="1" w:styleId="commandprompt">
     <w:name w:val="command prompt"/>
     <w:basedOn w:val="textbody"/>
+    <w:rsid w:val="00633537"/>
     <w:pPr>
       <w:ind w:left="1498"/>
     </w:pPr>
@@ -16601,6 +16731,7 @@
     <w:name w:val="Heading 3 (more indent)"/>
     <w:basedOn w:val="Heading3"/>
     <w:next w:val="textbody"/>
+    <w:rsid w:val="00633537"/>
     <w:pPr>
       <w:tabs>
         <w:tab w:val="clear" w:pos="864"/>
@@ -16612,6 +16743,7 @@
   <w:style w:type="paragraph" w:customStyle="1" w:styleId="textfilewide">
     <w:name w:val="text file (wide)"/>
     <w:basedOn w:val="textinputfile"/>
+    <w:rsid w:val="00633537"/>
     <w:pPr>
       <w:ind w:left="432"/>
     </w:pPr>
@@ -16623,6 +16755,7 @@
   <w:style w:type="paragraph" w:customStyle="1" w:styleId="reference">
     <w:name w:val="reference"/>
     <w:basedOn w:val="textbody"/>
+    <w:rsid w:val="00633537"/>
     <w:pPr>
       <w:ind w:left="1584" w:hanging="432"/>
     </w:pPr>
@@ -16630,6 +16763,7 @@
   <w:style w:type="paragraph" w:customStyle="1" w:styleId="titleline">
     <w:name w:val="title line"/>
     <w:basedOn w:val="Normal"/>
+    <w:rsid w:val="00633537"/>
     <w:pPr>
       <w:jc w:val="center"/>
     </w:pPr>
@@ -16643,6 +16777,7 @@
     <w:name w:val="title line 1"/>
     <w:basedOn w:val="titleline"/>
     <w:next w:val="titleline"/>
+    <w:rsid w:val="00633537"/>
     <w:pPr>
       <w:spacing w:before="3240"/>
     </w:pPr>
@@ -16650,6 +16785,7 @@
   <w:style w:type="paragraph" w:customStyle="1" w:styleId="titleline-small">
     <w:name w:val="title line - small"/>
     <w:basedOn w:val="titleline"/>
+    <w:rsid w:val="00633537"/>
     <w:pPr>
       <w:spacing w:before="120"/>
     </w:pPr>
@@ -16663,6 +16799,7 @@
   <w:style w:type="character" w:customStyle="1" w:styleId="titlelineChar">
     <w:name w:val="title line Char"/>
     <w:basedOn w:val="DefaultParagraphFont"/>
+    <w:rsid w:val="00633537"/>
     <w:rPr>
       <w:rFonts w:ascii="Verdana" w:hAnsi="Verdana" w:cs="Verdana"/>
       <w:sz w:val="40"/>
@@ -16673,10 +16810,12 @@
   <w:style w:type="character" w:customStyle="1" w:styleId="titleline1Char">
     <w:name w:val="title line 1 Char"/>
     <w:basedOn w:val="titlelineChar"/>
+    <w:rsid w:val="00633537"/>
   </w:style>
   <w:style w:type="character" w:styleId="FollowedHyperlink">
     <w:name w:val="FollowedHyperlink"/>
     <w:basedOn w:val="DefaultParagraphFont"/>
+    <w:rsid w:val="00633537"/>
     <w:rPr>
       <w:rFonts w:cs="Times New Roman"/>
       <w:color w:val="800080"/>

</xml_diff>

<commit_message>
Remove references to roots in CohortBiomass.cs.  Also updated documentation and fixed a bug when initializing an empty, but active, cell.
git-svn-id: http://Marc-PC/svn/Full@222 85f15e0e-5137-b144-a863-98bd542365a3
</commit_message>
<xml_diff>
--- a/trunk/biomass-succession/trunk/deploy/docs/LANDIS-II Biomass Succession v3.0 User Guide.docx
+++ b/trunk/biomass-succession/trunk/deploy/docs/LANDIS-II Biomass Succession v3.0 User Guide.docx
@@ -100,7 +100,7 @@
           <w:rPr>
             <w:noProof/>
           </w:rPr>
-          <w:t>January 11, 2011</w:t>
+          <w:t>March 8, 2011</w:t>
         </w:r>
       </w:fldSimple>
     </w:p>
@@ -6872,11 +6872,11 @@
         <w:spacing w:line="276" w:lineRule="auto"/>
       </w:pPr>
       <w:bookmarkStart w:id="4" w:name="_Toc282434134"/>
-      <w:bookmarkStart w:id="5" w:name="_Toc133386203"/>
-      <w:bookmarkStart w:id="6" w:name="_Toc133907137"/>
-      <w:bookmarkStart w:id="7" w:name="_Toc133934405"/>
-      <w:bookmarkStart w:id="8" w:name="_Toc133942259"/>
-      <w:bookmarkStart w:id="9" w:name="_Toc282499042"/>
+      <w:bookmarkStart w:id="5" w:name="_Toc282499042"/>
+      <w:bookmarkStart w:id="6" w:name="_Toc133386203"/>
+      <w:bookmarkStart w:id="7" w:name="_Toc133907137"/>
+      <w:bookmarkStart w:id="8" w:name="_Toc133934405"/>
+      <w:bookmarkStart w:id="9" w:name="_Toc133942259"/>
       <w:r>
         <w:t xml:space="preserve">What’s new in version </w:t>
       </w:r>
@@ -6885,7 +6885,7 @@
           <w:t>3.0</w:t>
         </w:r>
         <w:bookmarkEnd w:id="4"/>
-        <w:bookmarkEnd w:id="9"/>
+        <w:bookmarkEnd w:id="5"/>
       </w:fldSimple>
     </w:p>
     <w:p>
@@ -7135,10 +7135,10 @@
         <w:pStyle w:val="Heading2"/>
       </w:pPr>
       <w:bookmarkStart w:id="13" w:name="_Toc282499046"/>
-      <w:bookmarkEnd w:id="5"/>
       <w:bookmarkEnd w:id="6"/>
       <w:bookmarkEnd w:id="7"/>
       <w:bookmarkEnd w:id="8"/>
+      <w:bookmarkEnd w:id="9"/>
       <w:r>
         <w:lastRenderedPageBreak/>
         <w:t>Shade Calculation</w:t>
@@ -7480,7 +7480,7 @@
           <v:shape id="_x0000_i1025" type="#_x0000_t75" style="width:338.25pt;height:18pt" o:ole="">
             <v:imagedata r:id="rId8" o:title=""/>
           </v:shape>
-          <o:OLEObject Type="Embed" ProgID="Equation.3" ShapeID="_x0000_i1025" DrawAspect="Content" ObjectID="_1356241111" r:id="rId9"/>
+          <o:OLEObject Type="Embed" ProgID="Equation.3" ShapeID="_x0000_i1025" DrawAspect="Content" ObjectID="_1361080641" r:id="rId9"/>
         </w:object>
       </w:r>
     </w:p>
@@ -7688,7 +7688,7 @@
           <v:shape id="_x0000_i1026" type="#_x0000_t75" style="width:165pt;height:38.25pt" o:ole="">
             <v:imagedata r:id="rId10" o:title=""/>
           </v:shape>
-          <o:OLEObject Type="Embed" ProgID="Equation.3" ShapeID="_x0000_i1026" DrawAspect="Content" ObjectID="_1356241112" r:id="rId11"/>
+          <o:OLEObject Type="Embed" ProgID="Equation.3" ShapeID="_x0000_i1026" DrawAspect="Content" ObjectID="_1361080642" r:id="rId11"/>
         </w:object>
       </w:r>
       <w:r>
@@ -7773,7 +7773,7 @@
           <v:shape id="_x0000_i1027" type="#_x0000_t75" style="width:135pt;height:18.75pt" o:ole="">
             <v:imagedata r:id="rId12" o:title=""/>
           </v:shape>
-          <o:OLEObject Type="Embed" ProgID="Equation.3" ShapeID="_x0000_i1027" DrawAspect="Content" ObjectID="_1356241113" r:id="rId13"/>
+          <o:OLEObject Type="Embed" ProgID="Equation.3" ShapeID="_x0000_i1027" DrawAspect="Content" ObjectID="_1361080643" r:id="rId13"/>
         </w:object>
       </w:r>
       <w:r>
@@ -7929,7 +7929,7 @@
           <v:shape id="_x0000_i1028" type="#_x0000_t75" style="width:162.75pt;height:21pt" o:ole="">
             <v:imagedata r:id="rId14" o:title=""/>
           </v:shape>
-          <o:OLEObject Type="Embed" ProgID="Equation.3" ShapeID="_x0000_i1028" DrawAspect="Content" ObjectID="_1356241114" r:id="rId15"/>
+          <o:OLEObject Type="Embed" ProgID="Equation.3" ShapeID="_x0000_i1028" DrawAspect="Content" ObjectID="_1361080644" r:id="rId15"/>
         </w:object>
       </w:r>
       <w:r>
@@ -8013,7 +8013,7 @@
           <v:shape id="_x0000_i1029" type="#_x0000_t75" style="width:246pt;height:18.75pt" o:ole="">
             <v:imagedata r:id="rId16" o:title=""/>
           </v:shape>
-          <o:OLEObject Type="Embed" ProgID="Equation.3" ShapeID="_x0000_i1029" DrawAspect="Content" ObjectID="_1356241115" r:id="rId17"/>
+          <o:OLEObject Type="Embed" ProgID="Equation.3" ShapeID="_x0000_i1029" DrawAspect="Content" ObjectID="_1361080645" r:id="rId17"/>
         </w:object>
       </w:r>
       <w:r>
@@ -8076,7 +8076,7 @@
           <v:shape id="_x0000_i1030" type="#_x0000_t75" style="width:237.75pt;height:36.75pt" o:ole="">
             <v:imagedata r:id="rId18" o:title=""/>
           </v:shape>
-          <o:OLEObject Type="Embed" ProgID="Equation.3" ShapeID="_x0000_i1030" DrawAspect="Content" ObjectID="_1356241116" r:id="rId19"/>
+          <o:OLEObject Type="Embed" ProgID="Equation.3" ShapeID="_x0000_i1030" DrawAspect="Content" ObjectID="_1361080646" r:id="rId19"/>
         </w:object>
       </w:r>
       <w:r>
@@ -8693,18 +8693,18 @@
           <w:numId w:val="5"/>
         </w:numPr>
       </w:pPr>
-      <w:bookmarkStart w:id="35" w:name="_Toc107735768"/>
-      <w:bookmarkStart w:id="36" w:name="_Toc112490868"/>
-      <w:bookmarkStart w:id="37" w:name="_Ref140207509"/>
-      <w:bookmarkStart w:id="38" w:name="_Toc133339089"/>
-      <w:bookmarkStart w:id="39" w:name="_Toc282434150"/>
-      <w:bookmarkStart w:id="40" w:name="_Toc282499061"/>
+      <w:bookmarkStart w:id="35" w:name="_Toc133339089"/>
+      <w:bookmarkStart w:id="36" w:name="_Toc282434150"/>
+      <w:bookmarkStart w:id="37" w:name="_Toc282499061"/>
+      <w:bookmarkStart w:id="38" w:name="_Toc107735768"/>
+      <w:bookmarkStart w:id="39" w:name="_Toc112490868"/>
+      <w:bookmarkStart w:id="40" w:name="_Ref140207509"/>
       <w:r>
         <w:t>InitialCommunities</w:t>
       </w:r>
-      <w:bookmarkEnd w:id="38"/>
-      <w:bookmarkEnd w:id="39"/>
-      <w:bookmarkEnd w:id="40"/>
+      <w:bookmarkEnd w:id="35"/>
+      <w:bookmarkEnd w:id="36"/>
+      <w:bookmarkEnd w:id="37"/>
     </w:p>
     <w:p>
       <w:pPr>
@@ -8823,9 +8823,9 @@
       <w:r>
         <w:t>MinRelativeBiomass Table</w:t>
       </w:r>
-      <w:bookmarkEnd w:id="35"/>
-      <w:bookmarkEnd w:id="36"/>
-      <w:bookmarkEnd w:id="37"/>
+      <w:bookmarkEnd w:id="38"/>
+      <w:bookmarkEnd w:id="39"/>
+      <w:bookmarkEnd w:id="40"/>
       <w:bookmarkEnd w:id="47"/>
     </w:p>
     <w:p>
@@ -9042,15 +9042,18 @@
         </w:tabs>
         <w:ind w:left="648" w:hanging="648"/>
       </w:pPr>
-      <w:bookmarkStart w:id="57" w:name="_Toc107735769"/>
-      <w:bookmarkStart w:id="58" w:name="_Toc112490873"/>
-      <w:bookmarkStart w:id="59" w:name="_Ref140207562"/>
-      <w:bookmarkStart w:id="60" w:name="_Toc282499070"/>
+      <w:bookmarkStart w:id="57" w:name="_Toc282499070"/>
+      <w:bookmarkStart w:id="58" w:name="_Toc107735769"/>
+      <w:bookmarkStart w:id="59" w:name="_Toc112490873"/>
+      <w:bookmarkStart w:id="60" w:name="_Ref140207562"/>
       <w:r>
         <w:lastRenderedPageBreak/>
         <w:t>SufficientLight</w:t>
       </w:r>
-      <w:bookmarkEnd w:id="60"/>
+      <w:bookmarkEnd w:id="57"/>
+      <w:r>
+        <w:t xml:space="preserve"> Table</w:t>
+      </w:r>
     </w:p>
     <w:p>
       <w:pPr>
@@ -9113,7 +9116,10 @@
         <w:t xml:space="preserve">site-level </w:t>
       </w:r>
       <w:r>
-        <w:t xml:space="preserve">light condition (0 – 6) </w:t>
+        <w:t>light condition (0 – 5</w:t>
+      </w:r>
+      <w:r>
+        <w:t xml:space="preserve">) </w:t>
       </w:r>
       <w:r>
         <w:t>has an associated probability for each species shade tolerance class (1 – 5)</w:t>
@@ -9139,14 +9145,17 @@
       </w:pPr>
       <w:bookmarkStart w:id="63" w:name="_Toc282499073"/>
       <w:r>
-        <w:t>BiomassParameters</w:t>
-      </w:r>
-      <w:bookmarkEnd w:id="57"/>
+        <w:t>Species</w:t>
+      </w:r>
+      <w:r>
+        <w:t>Parameters</w:t>
+      </w:r>
+      <w:bookmarkEnd w:id="58"/>
       <w:r>
         <w:t xml:space="preserve"> Table</w:t>
       </w:r>
-      <w:bookmarkEnd w:id="58"/>
       <w:bookmarkEnd w:id="59"/>
+      <w:bookmarkEnd w:id="60"/>
       <w:bookmarkEnd w:id="63"/>
     </w:p>
     <w:p>
@@ -9337,9 +9346,9 @@
         <w:pStyle w:val="Heading3"/>
         <w:ind w:left="720" w:hanging="720"/>
       </w:pPr>
-      <w:bookmarkStart w:id="72" w:name="_Toc112490878"/>
-      <w:bookmarkStart w:id="73" w:name="_Toc107735770"/>
-      <w:bookmarkStart w:id="74" w:name="_Toc282499078"/>
+      <w:bookmarkStart w:id="72" w:name="_Toc282499078"/>
+      <w:bookmarkStart w:id="73" w:name="_Toc112490878"/>
+      <w:bookmarkStart w:id="74" w:name="_Toc107735770"/>
       <w:r>
         <w:t>Growth Curve – Shape Parameter</w:t>
       </w:r>
@@ -9366,7 +9375,7 @@
       <w:r>
         <w:t>Leaf Lignin</w:t>
       </w:r>
-      <w:bookmarkEnd w:id="74"/>
+      <w:bookmarkEnd w:id="72"/>
     </w:p>
     <w:p>
       <w:pPr>
@@ -9399,9 +9408,12 @@
       </w:pPr>
       <w:bookmarkStart w:id="75" w:name="_Toc282499079"/>
       <w:r>
-        <w:t>Ecoregion Parameters</w:t>
+        <w:t>EcoregionParameters</w:t>
       </w:r>
       <w:bookmarkEnd w:id="75"/>
+      <w:r>
+        <w:t xml:space="preserve"> Table</w:t>
+      </w:r>
     </w:p>
     <w:p>
       <w:pPr>
@@ -9474,35 +9486,35 @@
       <w:pPr>
         <w:pStyle w:val="Heading2"/>
       </w:pPr>
-      <w:bookmarkStart w:id="78" w:name="_Ref140060996"/>
-      <w:bookmarkStart w:id="79" w:name="_Toc282499082"/>
-      <w:bookmarkEnd w:id="72"/>
+      <w:bookmarkStart w:id="78" w:name="_Toc282499082"/>
+      <w:bookmarkStart w:id="79" w:name="_Ref140060996"/>
       <w:bookmarkEnd w:id="73"/>
+      <w:bookmarkEnd w:id="74"/>
       <w:r>
         <w:t>DynamicInputFile</w:t>
       </w:r>
+      <w:bookmarkEnd w:id="78"/>
+    </w:p>
+    <w:p>
+      <w:pPr>
+        <w:pStyle w:val="textbody"/>
+      </w:pPr>
+      <w:r>
+        <w:t>This parameter indicates a text file containing the input data for maximum ANPP, maximum AGB, and probability of establishment.</w:t>
+      </w:r>
+      <w:r>
+        <w:t xml:space="preserve">  See chapter 3 below for further information.</w:t>
+      </w:r>
+    </w:p>
+    <w:p>
+      <w:pPr>
+        <w:pStyle w:val="Heading2"/>
+      </w:pPr>
+      <w:bookmarkStart w:id="80" w:name="_Toc282499083"/>
+      <w:r>
+        <w:t>AgeOnlyDisturbances:BiomassParameters</w:t>
+      </w:r>
       <w:bookmarkEnd w:id="79"/>
-    </w:p>
-    <w:p>
-      <w:pPr>
-        <w:pStyle w:val="textbody"/>
-      </w:pPr>
-      <w:r>
-        <w:t>This parameter indicates a text file containing the input data for maximum ANPP, maximum AGB, and probability of establishment.</w:t>
-      </w:r>
-      <w:r>
-        <w:t xml:space="preserve">  See chapter 3 below for further information.</w:t>
-      </w:r>
-    </w:p>
-    <w:p>
-      <w:pPr>
-        <w:pStyle w:val="Heading2"/>
-      </w:pPr>
-      <w:bookmarkStart w:id="80" w:name="_Toc282499083"/>
-      <w:r>
-        <w:t>AgeOnlyDisturbances:BiomassParameters</w:t>
-      </w:r>
-      <w:bookmarkEnd w:id="78"/>
       <w:bookmarkEnd w:id="80"/>
     </w:p>
     <w:p>
@@ -9541,13 +9553,13 @@
       <w:pPr>
         <w:pStyle w:val="Heading1"/>
       </w:pPr>
-      <w:bookmarkStart w:id="81" w:name="_Ref140059391"/>
-      <w:bookmarkStart w:id="82" w:name="_Toc282499084"/>
+      <w:bookmarkStart w:id="81" w:name="_Toc282499084"/>
+      <w:bookmarkStart w:id="82" w:name="_Ref140059391"/>
       <w:r>
         <w:lastRenderedPageBreak/>
         <w:t>Input File – Dynamic Inputs</w:t>
       </w:r>
-      <w:bookmarkEnd w:id="82"/>
+      <w:bookmarkEnd w:id="81"/>
     </w:p>
     <w:p>
       <w:pPr>
@@ -9737,16 +9749,16 @@
       <w:pPr>
         <w:pStyle w:val="Heading3"/>
       </w:pPr>
-      <w:bookmarkStart w:id="88" w:name="_Toc112490880"/>
-      <w:bookmarkStart w:id="89" w:name="_Toc282499089"/>
+      <w:bookmarkStart w:id="88" w:name="_Toc282499089"/>
+      <w:bookmarkStart w:id="89" w:name="_Toc112490880"/>
       <w:r>
         <w:t>Column 3:  Species</w:t>
       </w:r>
+      <w:bookmarkEnd w:id="88"/>
+      <w:r>
+        <w:t xml:space="preserve"> </w:t>
+      </w:r>
       <w:bookmarkEnd w:id="89"/>
-      <w:r>
-        <w:t xml:space="preserve"> </w:t>
-      </w:r>
-      <w:bookmarkEnd w:id="88"/>
     </w:p>
     <w:p>
       <w:pPr>
@@ -9891,9 +9903,9 @@
       <w:pPr>
         <w:pStyle w:val="Heading3"/>
       </w:pPr>
-      <w:bookmarkStart w:id="97" w:name="_Toc112490883"/>
-      <w:bookmarkStart w:id="98" w:name="_Ref140207868"/>
-      <w:bookmarkStart w:id="99" w:name="_Toc282499092"/>
+      <w:bookmarkStart w:id="97" w:name="_Toc282499092"/>
+      <w:bookmarkStart w:id="98" w:name="_Toc112490883"/>
+      <w:bookmarkStart w:id="99" w:name="_Ref140207868"/>
       <w:r>
         <w:t xml:space="preserve">Column 6:  </w:t>
       </w:r>
@@ -9906,12 +9918,12 @@
       <w:r>
         <w:t>Biomass</w:t>
       </w:r>
+      <w:bookmarkEnd w:id="97"/>
+      <w:r>
+        <w:t xml:space="preserve"> </w:t>
+      </w:r>
+      <w:bookmarkEnd w:id="98"/>
       <w:bookmarkEnd w:id="99"/>
-      <w:r>
-        <w:t xml:space="preserve"> </w:t>
-      </w:r>
-      <w:bookmarkEnd w:id="97"/>
-      <w:bookmarkEnd w:id="98"/>
     </w:p>
     <w:p>
       <w:pPr>
@@ -9969,7 +9981,7 @@
         <w:lastRenderedPageBreak/>
         <w:t>Input File – Age-only Disturbances</w:t>
       </w:r>
-      <w:bookmarkEnd w:id="81"/>
+      <w:bookmarkEnd w:id="82"/>
       <w:bookmarkEnd w:id="100"/>
     </w:p>
     <w:p>
@@ -11546,7 +11558,10 @@
         <w:ind w:hanging="376"/>
       </w:pPr>
       <w:r>
-        <w:t xml:space="preserve">   BiomassParameters</w:t>
+        <w:t>Species</w:t>
+      </w:r>
+      <w:r>
+        <w:t>Parameters</w:t>
       </w:r>
     </w:p>
     <w:p>
@@ -13504,7 +13519,7 @@
         <w:rFonts w:ascii="Arial" w:hAnsi="Arial" w:cs="Arial"/>
         <w:noProof/>
       </w:rPr>
-      <w:t>3</w:t>
+      <w:t>13</w:t>
     </w:r>
     <w:r>
       <w:rPr>

</xml_diff>